<commit_message>
Report 6 task done
</commit_message>
<xml_diff>
--- a/Laporan 06/2211102441237 - Akhmad Qasim - Laporan PRAKTIKUM 6.docx
+++ b/Laporan 06/2211102441237 - Akhmad Qasim - Laporan PRAKTIKUM 6.docx
@@ -219,14 +219,13 @@
         </w:rPr>
         <w:t xml:space="preserve"> </w:t>
       </w:r>
-      <w:proofErr w:type="gramStart"/>
       <w:r>
         <w:rPr>
           <w:rFonts w:ascii="Times New Roman" w:hAnsi="Times New Roman" w:cs="Times New Roman"/>
           <w:b/>
           <w:sz w:val="32"/>
         </w:rPr>
-        <w:t xml:space="preserve">1 </w:t>
+        <w:t>6</w:t>
       </w:r>
       <w:r>
         <w:rPr>
@@ -234,16 +233,15 @@
           <w:b/>
           <w:sz w:val="32"/>
         </w:rPr>
-        <w:t>:</w:t>
-      </w:r>
-      <w:proofErr w:type="gramEnd"/>
+        <w:t xml:space="preserve"> </w:t>
+      </w:r>
       <w:r>
         <w:rPr>
           <w:rFonts w:ascii="Times New Roman" w:hAnsi="Times New Roman" w:cs="Times New Roman"/>
           <w:b/>
           <w:sz w:val="32"/>
         </w:rPr>
-        <w:t xml:space="preserve"> </w:t>
+        <w:t xml:space="preserve">: </w:t>
       </w:r>
       <w:r>
         <w:rPr>
@@ -252,14 +250,33 @@
           <w:sz w:val="48"/>
           <w:szCs w:val="48"/>
         </w:rPr>
-        <w:t>Data Numerik</w:t>
+        <w:t>Struktur Data Dasar</w:t>
+      </w:r>
+      <w:r>
+        <w:rPr>
+          <w:rFonts w:ascii="Times New Roman" w:hAnsi="Times New Roman" w:cs="Times New Roman"/>
+          <w:b/>
+          <w:sz w:val="48"/>
+          <w:szCs w:val="48"/>
+        </w:rPr>
+        <w:t xml:space="preserve"> </w:t>
+      </w:r>
+      <w:r>
+        <w:rPr>
+          <w:rFonts w:ascii="Times New Roman" w:hAnsi="Times New Roman" w:cs="Times New Roman"/>
+          <w:b/>
+          <w:sz w:val="48"/>
+          <w:szCs w:val="48"/>
+        </w:rPr>
+        <w:t>(1)</w:t>
       </w:r>
     </w:p>
     <w:p>
       <w:pPr>
-        <w:rPr>
-          <w:rFonts w:ascii="Times New Roman" w:hAnsi="Times New Roman" w:cs="Times New Roman"/>
-          <w:sz w:val="40"/>
+        <w:spacing w:line="240" w:lineRule="auto"/>
+        <w:rPr>
+          <w:rFonts w:ascii="Times New Roman" w:hAnsi="Times New Roman" w:cs="Times New Roman"/>
+          <w:sz w:val="32"/>
         </w:rPr>
       </w:pPr>
     </w:p>
@@ -289,31 +306,20 @@
           <w:sz w:val="32"/>
         </w:rPr>
       </w:pPr>
-    </w:p>
-    <w:p>
-      <w:pPr>
-        <w:spacing w:line="240" w:lineRule="auto"/>
+      <w:r>
         <w:rPr>
           <w:rFonts w:ascii="Times New Roman" w:hAnsi="Times New Roman" w:cs="Times New Roman"/>
           <w:sz w:val="32"/>
         </w:rPr>
-      </w:pPr>
-      <w:proofErr w:type="gramStart"/>
+        <w:t>Oleh</w:t>
+      </w:r>
       <w:r>
         <w:rPr>
           <w:rFonts w:ascii="Times New Roman" w:hAnsi="Times New Roman" w:cs="Times New Roman"/>
           <w:sz w:val="32"/>
         </w:rPr>
-        <w:t>Oleh</w:t>
-      </w:r>
-      <w:r>
-        <w:rPr>
-          <w:rFonts w:ascii="Times New Roman" w:hAnsi="Times New Roman" w:cs="Times New Roman"/>
-          <w:sz w:val="32"/>
-        </w:rPr>
         <w:t xml:space="preserve"> :</w:t>
       </w:r>
-      <w:proofErr w:type="gramEnd"/>
     </w:p>
     <w:p>
       <w:pPr>
@@ -491,7 +497,15 @@
           <w:b/>
           <w:sz w:val="52"/>
         </w:rPr>
-        <w:t xml:space="preserve"> 1</w:t>
+        <w:t xml:space="preserve"> </w:t>
+      </w:r>
+      <w:r>
+        <w:rPr>
+          <w:rFonts w:ascii="Times New Roman" w:hAnsi="Times New Roman" w:cs="Times New Roman"/>
+          <w:b/>
+          <w:sz w:val="52"/>
+        </w:rPr>
+        <w:t>6</w:t>
       </w:r>
       <w:r>
         <w:rPr>
@@ -520,25 +534,7 @@
           <w:sz w:val="80"/>
           <w:szCs w:val="80"/>
         </w:rPr>
-        <w:t>D</w:t>
-      </w:r>
-      <w:r>
-        <w:rPr>
-          <w:rFonts w:ascii="Times New Roman" w:hAnsi="Times New Roman" w:cs="Times New Roman"/>
-          <w:b/>
-          <w:sz w:val="72"/>
-          <w:szCs w:val="80"/>
-        </w:rPr>
-        <w:t>ata</w:t>
-      </w:r>
-      <w:r>
-        <w:rPr>
-          <w:rFonts w:ascii="Times New Roman" w:hAnsi="Times New Roman" w:cs="Times New Roman"/>
-          <w:b/>
-          <w:sz w:val="80"/>
-          <w:szCs w:val="80"/>
-        </w:rPr>
-        <w:t xml:space="preserve"> Numerik</w:t>
+        <w:t>Struktur Data Dasar (1)</w:t>
       </w:r>
     </w:p>
     <w:p>
@@ -672,30 +668,7 @@
           <w:rFonts w:ascii="Times New Roman" w:hAnsi="Times New Roman" w:cs="Times New Roman"/>
           <w:sz w:val="24"/>
         </w:rPr>
-        <w:t>Review</w:t>
-      </w:r>
-      <w:r>
-        <w:rPr>
-          <w:rFonts w:ascii="Times New Roman" w:hAnsi="Times New Roman" w:cs="Times New Roman"/>
-          <w:i/>
-          <w:sz w:val="24"/>
-        </w:rPr>
-        <w:t xml:space="preserve"> </w:t>
-      </w:r>
-      <w:r>
-        <w:rPr>
-          <w:rFonts w:ascii="Times New Roman" w:hAnsi="Times New Roman" w:cs="Times New Roman"/>
-          <w:i/>
-          <w:sz w:val="24"/>
-        </w:rPr>
-        <w:t>Python</w:t>
-      </w:r>
-      <w:r>
-        <w:rPr>
-          <w:rFonts w:ascii="Times New Roman" w:hAnsi="Times New Roman" w:cs="Times New Roman"/>
-          <w:sz w:val="24"/>
-        </w:rPr>
-        <w:t xml:space="preserve"> 3</w:t>
+        <w:t>Stack.</w:t>
       </w:r>
     </w:p>
     <w:p>
@@ -718,7 +691,14 @@
           <w:rFonts w:ascii="Times New Roman" w:hAnsi="Times New Roman" w:cs="Times New Roman"/>
           <w:sz w:val="24"/>
         </w:rPr>
-        <w:t>Tipe Data Numerik</w:t>
+        <w:t>Infix, Prefix, dan Postfix</w:t>
+      </w:r>
+      <w:r>
+        <w:rPr>
+          <w:rFonts w:ascii="Times New Roman" w:hAnsi="Times New Roman" w:cs="Times New Roman"/>
+          <w:sz w:val="24"/>
+        </w:rPr>
+        <w:t>.</w:t>
       </w:r>
     </w:p>
     <w:p>
@@ -761,24 +741,43 @@
           <w:sz w:val="24"/>
           <w:u w:color="4472C4" w:themeColor="accent1"/>
         </w:rPr>
-        <w:t xml:space="preserve">Meninjau kembali Bahasa Pemrograman </w:t>
+        <w:t xml:space="preserve">Memahami implementasi </w:t>
       </w:r>
       <w:r>
         <w:rPr>
           <w:rFonts w:ascii="Times New Roman" w:hAnsi="Times New Roman" w:cs="Times New Roman"/>
           <w:i/>
-          <w:sz w:val="24"/>
-          <w:u w:color="4472C4" w:themeColor="accent1"/>
-        </w:rPr>
-        <w:t xml:space="preserve">Python </w:t>
-      </w:r>
-      <w:r>
-        <w:rPr>
-          <w:rFonts w:ascii="Times New Roman" w:hAnsi="Times New Roman" w:cs="Times New Roman"/>
-          <w:sz w:val="24"/>
-          <w:u w:color="4472C4" w:themeColor="accent1"/>
-        </w:rPr>
-        <w:t>3.</w:t>
+          <w:iCs/>
+          <w:sz w:val="24"/>
+          <w:u w:color="4472C4" w:themeColor="accent1"/>
+        </w:rPr>
+        <w:t>Stack</w:t>
+      </w:r>
+      <w:r>
+        <w:rPr>
+          <w:rFonts w:ascii="Times New Roman" w:hAnsi="Times New Roman" w:cs="Times New Roman"/>
+          <w:sz w:val="24"/>
+          <w:u w:color="4472C4" w:themeColor="accent1"/>
+        </w:rPr>
+        <w:t xml:space="preserve"> pada struktur data </w:t>
+      </w:r>
+      <w:r>
+        <w:rPr>
+          <w:rFonts w:ascii="Times New Roman" w:hAnsi="Times New Roman" w:cs="Times New Roman"/>
+          <w:i/>
+          <w:iCs/>
+          <w:sz w:val="24"/>
+          <w:u w:color="4472C4" w:themeColor="accent1"/>
+        </w:rPr>
+        <w:t>Python</w:t>
+      </w:r>
+      <w:r>
+        <w:rPr>
+          <w:rFonts w:ascii="Times New Roman" w:hAnsi="Times New Roman" w:cs="Times New Roman"/>
+          <w:sz w:val="24"/>
+          <w:u w:color="4472C4" w:themeColor="accent1"/>
+        </w:rPr>
+        <w:t>.</w:t>
       </w:r>
     </w:p>
     <w:p>
@@ -801,71 +800,32 @@
           <w:sz w:val="24"/>
           <w:u w:color="4472C4" w:themeColor="accent1"/>
         </w:rPr>
-        <w:t>Mengenal tipe data numerik.</w:t>
+        <w:t xml:space="preserve">Memahami penulisan ekspresi aritmatika di </w:t>
+      </w:r>
+      <w:r>
+        <w:rPr>
+          <w:rFonts w:ascii="Times New Roman" w:hAnsi="Times New Roman" w:cs="Times New Roman"/>
+          <w:i/>
+          <w:iCs/>
+          <w:sz w:val="24"/>
+          <w:u w:color="4472C4" w:themeColor="accent1"/>
+        </w:rPr>
+        <w:t>Python</w:t>
+      </w:r>
+      <w:r>
+        <w:rPr>
+          <w:rFonts w:ascii="Times New Roman" w:hAnsi="Times New Roman" w:cs="Times New Roman"/>
+          <w:sz w:val="24"/>
+          <w:u w:color="4472C4" w:themeColor="accent1"/>
+        </w:rPr>
+        <w:t>.</w:t>
       </w:r>
     </w:p>
     <w:p>
       <w:pPr>
-        <w:pStyle w:val="ListParagraph"/>
-        <w:numPr>
-          <w:ilvl w:val="0"/>
-          <w:numId w:val="2"/>
-        </w:numPr>
         <w:spacing w:before="120" w:after="120"/>
         <w:rPr>
           <w:rFonts w:ascii="Times New Roman" w:hAnsi="Times New Roman" w:cs="Times New Roman"/>
-          <w:sz w:val="24"/>
-          <w:u w:color="4472C4" w:themeColor="accent1"/>
-        </w:rPr>
-      </w:pPr>
-      <w:r>
-        <w:rPr>
-          <w:rFonts w:ascii="Times New Roman" w:hAnsi="Times New Roman" w:cs="Times New Roman"/>
-          <w:sz w:val="24"/>
-          <w:u w:color="4472C4" w:themeColor="accent1"/>
-        </w:rPr>
-        <w:t xml:space="preserve">Menggunakan </w:t>
-      </w:r>
-      <w:r>
-        <w:rPr>
-          <w:rFonts w:ascii="Times New Roman" w:hAnsi="Times New Roman" w:cs="Times New Roman"/>
-          <w:i/>
-          <w:sz w:val="24"/>
-          <w:u w:color="4472C4" w:themeColor="accent1"/>
-        </w:rPr>
-        <w:t>syntax</w:t>
-      </w:r>
-      <w:r>
-        <w:rPr>
-          <w:rFonts w:ascii="Times New Roman" w:hAnsi="Times New Roman" w:cs="Times New Roman"/>
-          <w:sz w:val="24"/>
-          <w:u w:color="4472C4" w:themeColor="accent1"/>
-        </w:rPr>
-        <w:t xml:space="preserve"> numerik </w:t>
-      </w:r>
-      <w:r>
-        <w:rPr>
-          <w:rFonts w:ascii="Times New Roman" w:hAnsi="Times New Roman" w:cs="Times New Roman"/>
-          <w:i/>
-          <w:sz w:val="24"/>
-          <w:u w:color="4472C4" w:themeColor="accent1"/>
-        </w:rPr>
-        <w:t xml:space="preserve">Python </w:t>
-      </w:r>
-      <w:r>
-        <w:rPr>
-          <w:rFonts w:ascii="Times New Roman" w:hAnsi="Times New Roman" w:cs="Times New Roman"/>
-          <w:sz w:val="24"/>
-          <w:u w:color="4472C4" w:themeColor="accent1"/>
-        </w:rPr>
-        <w:t>3.</w:t>
-      </w:r>
-    </w:p>
-    <w:p>
-      <w:pPr>
-        <w:spacing w:before="120" w:after="120"/>
-        <w:rPr>
-          <w:rFonts w:ascii="Times New Roman" w:hAnsi="Times New Roman" w:cs="Times New Roman"/>
           <w:b/>
           <w:sz w:val="24"/>
           <w:u w:val="single" w:color="4472C4" w:themeColor="accent1"/>
@@ -878,16 +838,7 @@
           <w:sz w:val="24"/>
           <w:u w:val="single" w:color="4472C4" w:themeColor="accent1"/>
         </w:rPr>
-        <w:t>Tugas Pendahuluan</w:t>
-      </w:r>
-      <w:r>
-        <w:rPr>
-          <w:rFonts w:ascii="Times New Roman" w:hAnsi="Times New Roman" w:cs="Times New Roman"/>
-          <w:b/>
-          <w:sz w:val="24"/>
-          <w:u w:val="single" w:color="4472C4" w:themeColor="accent1"/>
-        </w:rPr>
-        <w:t>:</w:t>
+        <w:t>Percobaan &amp; Latihan:</w:t>
       </w:r>
     </w:p>
     <w:p>
@@ -908,15 +859,81 @@
       <w:r>
         <w:rPr>
           <w:rFonts w:ascii="Times New Roman" w:hAnsi="Times New Roman" w:cs="Times New Roman"/>
-          <w:sz w:val="24"/>
-          <w:u w:color="4472C4" w:themeColor="accent1"/>
-        </w:rPr>
-        <w:t>Soal?</w:t>
+          <w:b/>
+          <w:bCs/>
+          <w:sz w:val="24"/>
+          <w:u w:color="4472C4" w:themeColor="accent1"/>
+        </w:rPr>
+        <w:t>S</w:t>
+      </w:r>
+      <w:r>
+        <w:rPr>
+          <w:rFonts w:ascii="Times New Roman" w:hAnsi="Times New Roman" w:cs="Times New Roman"/>
+          <w:b/>
+          <w:bCs/>
+          <w:sz w:val="24"/>
+          <w:u w:color="4472C4" w:themeColor="accent1"/>
+        </w:rPr>
+        <w:t>tack</w:t>
+      </w:r>
+      <w:r>
+        <w:rPr>
+          <w:rFonts w:ascii="Times New Roman" w:hAnsi="Times New Roman" w:cs="Times New Roman"/>
+          <w:sz w:val="24"/>
+          <w:u w:color="4472C4" w:themeColor="accent1"/>
+        </w:rPr>
+        <w:br/>
+      </w:r>
+      <w:r>
+        <w:rPr>
+          <w:rFonts w:ascii="Times New Roman" w:hAnsi="Times New Roman" w:cs="Times New Roman"/>
+          <w:sz w:val="24"/>
+          <w:u w:color="4472C4" w:themeColor="accent1"/>
+        </w:rPr>
+        <w:drawing>
+          <wp:inline distT="0" distB="0" distL="0" distR="0" wp14:anchorId="6283D701" wp14:editId="76DC1C19">
+            <wp:extent cx="3229426" cy="2400635"/>
+            <wp:effectExtent l="0" t="0" r="9525" b="0"/>
+            <wp:docPr id="2" name="Picture 2"/>
+            <wp:cNvGraphicFramePr>
+              <a:graphicFrameLocks xmlns:a="http://schemas.openxmlformats.org/drawingml/2006/main" noChangeAspect="1"/>
+            </wp:cNvGraphicFramePr>
+            <a:graphic xmlns:a="http://schemas.openxmlformats.org/drawingml/2006/main">
+              <a:graphicData uri="http://schemas.openxmlformats.org/drawingml/2006/picture">
+                <pic:pic xmlns:pic="http://schemas.openxmlformats.org/drawingml/2006/picture">
+                  <pic:nvPicPr>
+                    <pic:cNvPr id="1" name=""/>
+                    <pic:cNvPicPr/>
+                  </pic:nvPicPr>
+                  <pic:blipFill>
+                    <a:blip r:embed="rId9"/>
+                    <a:stretch>
+                      <a:fillRect/>
+                    </a:stretch>
+                  </pic:blipFill>
+                  <pic:spPr>
+                    <a:xfrm>
+                      <a:off x="0" y="0"/>
+                      <a:ext cx="3229426" cy="2400635"/>
+                    </a:xfrm>
+                    <a:prstGeom prst="rect">
+                      <a:avLst/>
+                    </a:prstGeom>
+                  </pic:spPr>
+                </pic:pic>
+              </a:graphicData>
+            </a:graphic>
+          </wp:inline>
+        </w:drawing>
       </w:r>
     </w:p>
     <w:p>
       <w:pPr>
         <w:pStyle w:val="ListParagraph"/>
+        <w:numPr>
+          <w:ilvl w:val="1"/>
+          <w:numId w:val="3"/>
+        </w:numPr>
         <w:spacing w:before="120" w:after="120"/>
         <w:rPr>
           <w:rFonts w:ascii="Times New Roman" w:hAnsi="Times New Roman" w:cs="Times New Roman"/>
@@ -927,10 +944,219 @@
       <w:r>
         <w:rPr>
           <w:rFonts w:ascii="Times New Roman" w:hAnsi="Times New Roman" w:cs="Times New Roman"/>
-          <w:sz w:val="24"/>
-          <w:u w:color="4472C4" w:themeColor="accent1"/>
-        </w:rPr>
-        <w:t>Jawaban.</w:t>
+          <w:b/>
+          <w:bCs/>
+          <w:sz w:val="24"/>
+          <w:u w:color="4472C4" w:themeColor="accent1"/>
+        </w:rPr>
+        <w:t>Berikan tampilan output dari perintah diatas!</w:t>
+      </w:r>
+      <w:r>
+        <w:rPr>
+          <w:rFonts w:ascii="Times New Roman" w:hAnsi="Times New Roman" w:cs="Times New Roman"/>
+          <w:sz w:val="24"/>
+          <w:u w:color="4472C4" w:themeColor="accent1"/>
+        </w:rPr>
+        <w:br/>
+        <w:t>Tampilan Output:</w:t>
+      </w:r>
+      <w:r>
+        <w:rPr>
+          <w:rFonts w:ascii="Times New Roman" w:hAnsi="Times New Roman" w:cs="Times New Roman"/>
+          <w:sz w:val="24"/>
+          <w:u w:color="4472C4" w:themeColor="accent1"/>
+        </w:rPr>
+        <w:br/>
+      </w:r>
+      <w:r>
+        <w:rPr>
+          <w:rFonts w:ascii="Times New Roman" w:hAnsi="Times New Roman" w:cs="Times New Roman"/>
+          <w:sz w:val="24"/>
+          <w:u w:color="4472C4" w:themeColor="accent1"/>
+        </w:rPr>
+        <w:drawing>
+          <wp:inline distT="0" distB="0" distL="0" distR="0" wp14:anchorId="2FCE73C2" wp14:editId="1E3BAC6D">
+            <wp:extent cx="581106" cy="1514686"/>
+            <wp:effectExtent l="0" t="0" r="9525" b="9525"/>
+            <wp:docPr id="4" name="Picture 4" descr="Graphical user interface, text&#10;&#10;Description automatically generated"/>
+            <wp:cNvGraphicFramePr>
+              <a:graphicFrameLocks xmlns:a="http://schemas.openxmlformats.org/drawingml/2006/main" noChangeAspect="1"/>
+            </wp:cNvGraphicFramePr>
+            <a:graphic xmlns:a="http://schemas.openxmlformats.org/drawingml/2006/main">
+              <a:graphicData uri="http://schemas.openxmlformats.org/drawingml/2006/picture">
+                <pic:pic xmlns:pic="http://schemas.openxmlformats.org/drawingml/2006/picture">
+                  <pic:nvPicPr>
+                    <pic:cNvPr id="4" name="Picture 4" descr="Graphical user interface, text&#10;&#10;Description automatically generated"/>
+                    <pic:cNvPicPr/>
+                  </pic:nvPicPr>
+                  <pic:blipFill>
+                    <a:blip r:embed="rId10"/>
+                    <a:stretch>
+                      <a:fillRect/>
+                    </a:stretch>
+                  </pic:blipFill>
+                  <pic:spPr>
+                    <a:xfrm>
+                      <a:off x="0" y="0"/>
+                      <a:ext cx="581106" cy="1514686"/>
+                    </a:xfrm>
+                    <a:prstGeom prst="rect">
+                      <a:avLst/>
+                    </a:prstGeom>
+                  </pic:spPr>
+                </pic:pic>
+              </a:graphicData>
+            </a:graphic>
+          </wp:inline>
+        </w:drawing>
+      </w:r>
+      <w:r>
+        <w:rPr>
+          <w:rFonts w:ascii="Times New Roman" w:hAnsi="Times New Roman" w:cs="Times New Roman"/>
+          <w:sz w:val="24"/>
+          <w:u w:color="4472C4" w:themeColor="accent1"/>
+        </w:rPr>
+        <w:br/>
+      </w:r>
+    </w:p>
+    <w:p>
+      <w:pPr>
+        <w:pStyle w:val="ListParagraph"/>
+        <w:numPr>
+          <w:ilvl w:val="1"/>
+          <w:numId w:val="3"/>
+        </w:numPr>
+        <w:spacing w:before="120" w:after="120"/>
+        <w:rPr>
+          <w:rFonts w:ascii="Times New Roman" w:hAnsi="Times New Roman" w:cs="Times New Roman"/>
+          <w:sz w:val="24"/>
+          <w:u w:color="4472C4" w:themeColor="accent1"/>
+        </w:rPr>
+      </w:pPr>
+      <w:r>
+        <w:rPr>
+          <w:rFonts w:ascii="Times New Roman" w:hAnsi="Times New Roman" w:cs="Times New Roman"/>
+          <w:b/>
+          <w:bCs/>
+          <w:sz w:val="24"/>
+          <w:u w:color="4472C4" w:themeColor="accent1"/>
+        </w:rPr>
+        <w:t>Analisa hasil dari perintah diatas!</w:t>
+      </w:r>
+      <w:r>
+        <w:rPr>
+          <w:rFonts w:ascii="Times New Roman" w:hAnsi="Times New Roman" w:cs="Times New Roman"/>
+          <w:sz w:val="24"/>
+          <w:u w:color="4472C4" w:themeColor="accent1"/>
+        </w:rPr>
+        <w:br/>
+      </w:r>
+      <w:r>
+        <w:rPr>
+          <w:rFonts w:ascii="Times New Roman" w:hAnsi="Times New Roman" w:cs="Times New Roman"/>
+          <w:sz w:val="24"/>
+          <w:u w:color="4472C4" w:themeColor="accent1"/>
+        </w:rPr>
+        <w:t>Analisa syntax:</w:t>
+      </w:r>
+      <w:r>
+        <w:rPr>
+          <w:rFonts w:ascii="Times New Roman" w:hAnsi="Times New Roman" w:cs="Times New Roman"/>
+          <w:sz w:val="24"/>
+          <w:u w:color="4472C4" w:themeColor="accent1"/>
+        </w:rPr>
+        <w:br/>
+      </w:r>
+      <w:r>
+        <w:rPr>
+          <w:rFonts w:ascii="Times New Roman" w:hAnsi="Times New Roman" w:cs="Times New Roman"/>
+          <w:sz w:val="24"/>
+          <w:u w:color="4472C4" w:themeColor="accent1"/>
+        </w:rPr>
+        <w:lastRenderedPageBreak/>
+        <w:drawing>
+          <wp:inline distT="0" distB="0" distL="0" distR="0" wp14:anchorId="2E0455AB" wp14:editId="4B55B143">
+            <wp:extent cx="5731510" cy="4389120"/>
+            <wp:effectExtent l="0" t="0" r="2540" b="0"/>
+            <wp:docPr id="5" name="Picture 5" descr="Text&#10;&#10;Description automatically generated"/>
+            <wp:cNvGraphicFramePr>
+              <a:graphicFrameLocks xmlns:a="http://schemas.openxmlformats.org/drawingml/2006/main" noChangeAspect="1"/>
+            </wp:cNvGraphicFramePr>
+            <a:graphic xmlns:a="http://schemas.openxmlformats.org/drawingml/2006/main">
+              <a:graphicData uri="http://schemas.openxmlformats.org/drawingml/2006/picture">
+                <pic:pic xmlns:pic="http://schemas.openxmlformats.org/drawingml/2006/picture">
+                  <pic:nvPicPr>
+                    <pic:cNvPr id="5" name="Picture 5" descr="Text&#10;&#10;Description automatically generated"/>
+                    <pic:cNvPicPr/>
+                  </pic:nvPicPr>
+                  <pic:blipFill>
+                    <a:blip r:embed="rId11"/>
+                    <a:stretch>
+                      <a:fillRect/>
+                    </a:stretch>
+                  </pic:blipFill>
+                  <pic:spPr>
+                    <a:xfrm>
+                      <a:off x="0" y="0"/>
+                      <a:ext cx="5731510" cy="4389120"/>
+                    </a:xfrm>
+                    <a:prstGeom prst="rect">
+                      <a:avLst/>
+                    </a:prstGeom>
+                  </pic:spPr>
+                </pic:pic>
+              </a:graphicData>
+            </a:graphic>
+          </wp:inline>
+        </w:drawing>
+      </w:r>
+      <w:r>
+        <w:rPr>
+          <w:noProof/>
+        </w:rPr>
+        <w:drawing>
+          <wp:inline distT="0" distB="0" distL="0" distR="0" wp14:anchorId="7370E3F9" wp14:editId="324F7698">
+            <wp:extent cx="5731510" cy="2205990"/>
+            <wp:effectExtent l="0" t="0" r="2540" b="3810"/>
+            <wp:docPr id="7" name="Picture 7" descr="Text&#10;&#10;Description automatically generated"/>
+            <wp:cNvGraphicFramePr>
+              <a:graphicFrameLocks xmlns:a="http://schemas.openxmlformats.org/drawingml/2006/main" noChangeAspect="1"/>
+            </wp:cNvGraphicFramePr>
+            <a:graphic xmlns:a="http://schemas.openxmlformats.org/drawingml/2006/main">
+              <a:graphicData uri="http://schemas.openxmlformats.org/drawingml/2006/picture">
+                <pic:pic xmlns:pic="http://schemas.openxmlformats.org/drawingml/2006/picture">
+                  <pic:nvPicPr>
+                    <pic:cNvPr id="7" name="Picture 7" descr="Text&#10;&#10;Description automatically generated"/>
+                    <pic:cNvPicPr/>
+                  </pic:nvPicPr>
+                  <pic:blipFill>
+                    <a:blip r:embed="rId12"/>
+                    <a:stretch>
+                      <a:fillRect/>
+                    </a:stretch>
+                  </pic:blipFill>
+                  <pic:spPr>
+                    <a:xfrm>
+                      <a:off x="0" y="0"/>
+                      <a:ext cx="5731510" cy="2205990"/>
+                    </a:xfrm>
+                    <a:prstGeom prst="rect">
+                      <a:avLst/>
+                    </a:prstGeom>
+                  </pic:spPr>
+                </pic:pic>
+              </a:graphicData>
+            </a:graphic>
+          </wp:inline>
+        </w:drawing>
+      </w:r>
+      <w:r>
+        <w:rPr>
+          <w:rFonts w:ascii="Times New Roman" w:hAnsi="Times New Roman" w:cs="Times New Roman"/>
+          <w:sz w:val="24"/>
+          <w:u w:color="4472C4" w:themeColor="accent1"/>
+        </w:rPr>
+        <w:br/>
       </w:r>
     </w:p>
     <w:p>
@@ -944,46 +1170,581 @@
         <w:ind w:left="720"/>
         <w:rPr>
           <w:rFonts w:ascii="Times New Roman" w:hAnsi="Times New Roman" w:cs="Times New Roman"/>
-          <w:sz w:val="24"/>
-          <w:u w:color="4472C4" w:themeColor="accent1"/>
-        </w:rPr>
-      </w:pPr>
-      <w:r>
-        <w:rPr>
-          <w:rFonts w:ascii="Times New Roman" w:hAnsi="Times New Roman" w:cs="Times New Roman"/>
-          <w:sz w:val="24"/>
-          <w:u w:color="4472C4" w:themeColor="accent1"/>
-        </w:rPr>
-        <w:t>…</w:t>
+          <w:b/>
+          <w:bCs/>
+          <w:sz w:val="24"/>
+          <w:u w:color="4472C4" w:themeColor="accent1"/>
+        </w:rPr>
+      </w:pPr>
+      <w:r>
+        <w:rPr>
+          <w:rFonts w:ascii="Times New Roman" w:hAnsi="Times New Roman" w:cs="Times New Roman"/>
+          <w:b/>
+          <w:bCs/>
+          <w:sz w:val="24"/>
+          <w:u w:color="4472C4" w:themeColor="accent1"/>
+        </w:rPr>
+        <w:t>Stack</w:t>
       </w:r>
     </w:p>
     <w:p>
       <w:pPr>
-        <w:rPr>
-          <w:rFonts w:ascii="Times New Roman" w:hAnsi="Times New Roman" w:cs="Times New Roman"/>
-          <w:sz w:val="24"/>
-          <w:u w:color="4472C4" w:themeColor="accent1"/>
-        </w:rPr>
-      </w:pPr>
+        <w:pStyle w:val="ListParagraph"/>
+        <w:numPr>
+          <w:ilvl w:val="1"/>
+          <w:numId w:val="3"/>
+        </w:numPr>
+        <w:spacing w:before="120" w:after="120"/>
+        <w:rPr>
+          <w:rFonts w:ascii="Times New Roman" w:hAnsi="Times New Roman" w:cs="Times New Roman"/>
+          <w:sz w:val="24"/>
+          <w:u w:color="4472C4" w:themeColor="accent1"/>
+        </w:rPr>
+      </w:pPr>
+      <w:r>
+        <w:rPr>
+          <w:rFonts w:ascii="Times New Roman" w:hAnsi="Times New Roman" w:cs="Times New Roman"/>
+          <w:b/>
+          <w:bCs/>
+          <w:sz w:val="24"/>
+          <w:u w:color="4472C4" w:themeColor="accent1"/>
+        </w:rPr>
+        <w:t>Jalankan perintah berikut dan analisa hasil output.</w:t>
+      </w:r>
+      <w:r>
+        <w:rPr>
+          <w:rFonts w:ascii="Times New Roman" w:hAnsi="Times New Roman" w:cs="Times New Roman"/>
+          <w:sz w:val="24"/>
+          <w:u w:color="4472C4" w:themeColor="accent1"/>
+        </w:rPr>
+        <w:br/>
+      </w:r>
+      <w:r>
+        <w:rPr>
+          <w:rFonts w:ascii="Times New Roman" w:hAnsi="Times New Roman" w:cs="Times New Roman"/>
+          <w:sz w:val="24"/>
+          <w:u w:color="4472C4" w:themeColor="accent1"/>
+        </w:rPr>
+        <w:drawing>
+          <wp:inline distT="0" distB="0" distL="0" distR="0" wp14:anchorId="5142467A" wp14:editId="7696872A">
+            <wp:extent cx="2143424" cy="276264"/>
+            <wp:effectExtent l="0" t="0" r="0" b="9525"/>
+            <wp:docPr id="8" name="Picture 8"/>
+            <wp:cNvGraphicFramePr>
+              <a:graphicFrameLocks xmlns:a="http://schemas.openxmlformats.org/drawingml/2006/main" noChangeAspect="1"/>
+            </wp:cNvGraphicFramePr>
+            <a:graphic xmlns:a="http://schemas.openxmlformats.org/drawingml/2006/main">
+              <a:graphicData uri="http://schemas.openxmlformats.org/drawingml/2006/picture">
+                <pic:pic xmlns:pic="http://schemas.openxmlformats.org/drawingml/2006/picture">
+                  <pic:nvPicPr>
+                    <pic:cNvPr id="1" name=""/>
+                    <pic:cNvPicPr/>
+                  </pic:nvPicPr>
+                  <pic:blipFill>
+                    <a:blip r:embed="rId13"/>
+                    <a:stretch>
+                      <a:fillRect/>
+                    </a:stretch>
+                  </pic:blipFill>
+                  <pic:spPr>
+                    <a:xfrm>
+                      <a:off x="0" y="0"/>
+                      <a:ext cx="2143424" cy="276264"/>
+                    </a:xfrm>
+                    <a:prstGeom prst="rect">
+                      <a:avLst/>
+                    </a:prstGeom>
+                  </pic:spPr>
+                </pic:pic>
+              </a:graphicData>
+            </a:graphic>
+          </wp:inline>
+        </w:drawing>
+      </w:r>
+      <w:r>
+        <w:rPr>
+          <w:rFonts w:ascii="Times New Roman" w:hAnsi="Times New Roman" w:cs="Times New Roman"/>
+          <w:sz w:val="24"/>
+          <w:u w:color="4472C4" w:themeColor="accent1"/>
+        </w:rPr>
+        <w:br/>
+        <w:t>Tampilan Syntax:</w:t>
+      </w:r>
+      <w:r>
+        <w:rPr>
+          <w:rFonts w:ascii="Times New Roman" w:hAnsi="Times New Roman" w:cs="Times New Roman"/>
+          <w:sz w:val="24"/>
+          <w:u w:color="4472C4" w:themeColor="accent1"/>
+        </w:rPr>
+        <w:br/>
+      </w:r>
+      <w:r>
+        <w:rPr>
+          <w:rFonts w:ascii="Times New Roman" w:hAnsi="Times New Roman" w:cs="Times New Roman"/>
+          <w:sz w:val="24"/>
+          <w:u w:color="4472C4" w:themeColor="accent1"/>
+        </w:rPr>
+        <w:lastRenderedPageBreak/>
+        <w:drawing>
+          <wp:inline distT="0" distB="0" distL="0" distR="0" wp14:anchorId="54BC24AE" wp14:editId="524F5B1F">
+            <wp:extent cx="5731510" cy="3620135"/>
+            <wp:effectExtent l="0" t="0" r="2540" b="0"/>
+            <wp:docPr id="9" name="Picture 9" descr="Text&#10;&#10;Description automatically generated"/>
+            <wp:cNvGraphicFramePr>
+              <a:graphicFrameLocks xmlns:a="http://schemas.openxmlformats.org/drawingml/2006/main" noChangeAspect="1"/>
+            </wp:cNvGraphicFramePr>
+            <a:graphic xmlns:a="http://schemas.openxmlformats.org/drawingml/2006/main">
+              <a:graphicData uri="http://schemas.openxmlformats.org/drawingml/2006/picture">
+                <pic:pic xmlns:pic="http://schemas.openxmlformats.org/drawingml/2006/picture">
+                  <pic:nvPicPr>
+                    <pic:cNvPr id="9" name="Picture 9" descr="Text&#10;&#10;Description automatically generated"/>
+                    <pic:cNvPicPr/>
+                  </pic:nvPicPr>
+                  <pic:blipFill>
+                    <a:blip r:embed="rId14"/>
+                    <a:stretch>
+                      <a:fillRect/>
+                    </a:stretch>
+                  </pic:blipFill>
+                  <pic:spPr>
+                    <a:xfrm>
+                      <a:off x="0" y="0"/>
+                      <a:ext cx="5731510" cy="3620135"/>
+                    </a:xfrm>
+                    <a:prstGeom prst="rect">
+                      <a:avLst/>
+                    </a:prstGeom>
+                  </pic:spPr>
+                </pic:pic>
+              </a:graphicData>
+            </a:graphic>
+          </wp:inline>
+        </w:drawing>
+      </w:r>
+      <w:r>
+        <w:rPr>
+          <w:noProof/>
+        </w:rPr>
+        <w:t xml:space="preserve"> </w:t>
+      </w:r>
+      <w:r>
+        <w:rPr>
+          <w:rFonts w:ascii="Times New Roman" w:hAnsi="Times New Roman" w:cs="Times New Roman"/>
+          <w:sz w:val="24"/>
+          <w:u w:color="4472C4" w:themeColor="accent1"/>
+        </w:rPr>
+        <w:drawing>
+          <wp:inline distT="0" distB="0" distL="0" distR="0" wp14:anchorId="060BE060" wp14:editId="4F9407C2">
+            <wp:extent cx="5731510" cy="555625"/>
+            <wp:effectExtent l="0" t="0" r="2540" b="0"/>
+            <wp:docPr id="10" name="Picture 10"/>
+            <wp:cNvGraphicFramePr>
+              <a:graphicFrameLocks xmlns:a="http://schemas.openxmlformats.org/drawingml/2006/main" noChangeAspect="1"/>
+            </wp:cNvGraphicFramePr>
+            <a:graphic xmlns:a="http://schemas.openxmlformats.org/drawingml/2006/main">
+              <a:graphicData uri="http://schemas.openxmlformats.org/drawingml/2006/picture">
+                <pic:pic xmlns:pic="http://schemas.openxmlformats.org/drawingml/2006/picture">
+                  <pic:nvPicPr>
+                    <pic:cNvPr id="1" name=""/>
+                    <pic:cNvPicPr/>
+                  </pic:nvPicPr>
+                  <pic:blipFill>
+                    <a:blip r:embed="rId15"/>
+                    <a:stretch>
+                      <a:fillRect/>
+                    </a:stretch>
+                  </pic:blipFill>
+                  <pic:spPr>
+                    <a:xfrm>
+                      <a:off x="0" y="0"/>
+                      <a:ext cx="5731510" cy="555625"/>
+                    </a:xfrm>
+                    <a:prstGeom prst="rect">
+                      <a:avLst/>
+                    </a:prstGeom>
+                  </pic:spPr>
+                </pic:pic>
+              </a:graphicData>
+            </a:graphic>
+          </wp:inline>
+        </w:drawing>
+      </w:r>
+      <w:r>
+        <w:rPr>
+          <w:rFonts w:ascii="Times New Roman" w:hAnsi="Times New Roman" w:cs="Times New Roman"/>
+          <w:sz w:val="24"/>
+          <w:u w:color="4472C4" w:themeColor="accent1"/>
+        </w:rPr>
+        <w:br/>
+      </w:r>
+      <w:r>
+        <w:rPr>
+          <w:rFonts w:ascii="Times New Roman" w:hAnsi="Times New Roman" w:cs="Times New Roman"/>
+          <w:sz w:val="24"/>
+          <w:u w:color="4472C4" w:themeColor="accent1"/>
+        </w:rPr>
+        <w:br/>
+        <w:t>Tampilan Output:</w:t>
+      </w:r>
+      <w:r>
+        <w:rPr>
+          <w:rFonts w:ascii="Times New Roman" w:hAnsi="Times New Roman" w:cs="Times New Roman"/>
+          <w:sz w:val="24"/>
+          <w:u w:color="4472C4" w:themeColor="accent1"/>
+        </w:rPr>
+        <w:br/>
+      </w:r>
+      <w:r>
+        <w:rPr>
+          <w:rFonts w:ascii="Times New Roman" w:hAnsi="Times New Roman" w:cs="Times New Roman"/>
+          <w:sz w:val="24"/>
+          <w:u w:color="4472C4" w:themeColor="accent1"/>
+        </w:rPr>
+        <w:drawing>
+          <wp:inline distT="0" distB="0" distL="0" distR="0" wp14:anchorId="0DE372FC" wp14:editId="69BEEC2F">
+            <wp:extent cx="457264" cy="419158"/>
+            <wp:effectExtent l="0" t="0" r="0" b="0"/>
+            <wp:docPr id="13" name="Picture 13"/>
+            <wp:cNvGraphicFramePr>
+              <a:graphicFrameLocks xmlns:a="http://schemas.openxmlformats.org/drawingml/2006/main" noChangeAspect="1"/>
+            </wp:cNvGraphicFramePr>
+            <a:graphic xmlns:a="http://schemas.openxmlformats.org/drawingml/2006/main">
+              <a:graphicData uri="http://schemas.openxmlformats.org/drawingml/2006/picture">
+                <pic:pic xmlns:pic="http://schemas.openxmlformats.org/drawingml/2006/picture">
+                  <pic:nvPicPr>
+                    <pic:cNvPr id="1" name=""/>
+                    <pic:cNvPicPr/>
+                  </pic:nvPicPr>
+                  <pic:blipFill>
+                    <a:blip r:embed="rId16"/>
+                    <a:stretch>
+                      <a:fillRect/>
+                    </a:stretch>
+                  </pic:blipFill>
+                  <pic:spPr>
+                    <a:xfrm>
+                      <a:off x="0" y="0"/>
+                      <a:ext cx="457264" cy="419158"/>
+                    </a:xfrm>
+                    <a:prstGeom prst="rect">
+                      <a:avLst/>
+                    </a:prstGeom>
+                  </pic:spPr>
+                </pic:pic>
+              </a:graphicData>
+            </a:graphic>
+          </wp:inline>
+        </w:drawing>
+      </w:r>
+      <w:r>
+        <w:rPr>
+          <w:rFonts w:ascii="Times New Roman" w:hAnsi="Times New Roman" w:cs="Times New Roman"/>
+          <w:sz w:val="24"/>
+          <w:u w:color="4472C4" w:themeColor="accent1"/>
+        </w:rPr>
+        <w:br/>
+      </w:r>
+      <w:r>
+        <w:rPr>
+          <w:rFonts w:ascii="Times New Roman" w:hAnsi="Times New Roman" w:cs="Times New Roman"/>
+          <w:sz w:val="24"/>
+          <w:u w:color="4472C4" w:themeColor="accent1"/>
+        </w:rPr>
+        <w:br/>
+        <w:t xml:space="preserve">Nilai yang pertama bernilai True karena </w:t>
+      </w:r>
+      <w:r>
+        <w:rPr>
+          <w:rFonts w:ascii="Times New Roman" w:hAnsi="Times New Roman" w:cs="Times New Roman"/>
+          <w:sz w:val="24"/>
+          <w:u w:color="4472C4" w:themeColor="accent1"/>
+        </w:rPr>
+        <w:t>tanda kurung yang muncuk seimbang, sedangkan nilai yang kedua kekurangan 1 tanda kurung ‘)’ yang berarti tidak seimbang.</w:t>
+      </w:r>
+      <w:r>
+        <w:rPr>
+          <w:rFonts w:ascii="Times New Roman" w:hAnsi="Times New Roman" w:cs="Times New Roman"/>
+          <w:sz w:val="24"/>
+          <w:u w:color="4472C4" w:themeColor="accent1"/>
+        </w:rPr>
+        <w:br/>
+      </w:r>
     </w:p>
     <w:p>
       <w:pPr>
+        <w:pStyle w:val="ListParagraph"/>
+        <w:numPr>
+          <w:ilvl w:val="1"/>
+          <w:numId w:val="3"/>
+        </w:numPr>
         <w:spacing w:before="120" w:after="120"/>
         <w:rPr>
           <w:rFonts w:ascii="Times New Roman" w:hAnsi="Times New Roman" w:cs="Times New Roman"/>
-          <w:b/>
-          <w:sz w:val="24"/>
-          <w:u w:val="single" w:color="4472C4" w:themeColor="accent1"/>
-        </w:rPr>
-      </w:pPr>
-      <w:r>
-        <w:rPr>
-          <w:rFonts w:ascii="Times New Roman" w:hAnsi="Times New Roman" w:cs="Times New Roman"/>
-          <w:b/>
-          <w:sz w:val="24"/>
-          <w:u w:val="single" w:color="4472C4" w:themeColor="accent1"/>
-        </w:rPr>
-        <w:t>Percobaan &amp; Latihan:</w:t>
+          <w:sz w:val="24"/>
+          <w:u w:color="4472C4" w:themeColor="accent1"/>
+        </w:rPr>
+      </w:pPr>
+      <w:r>
+        <w:rPr>
+          <w:rFonts w:ascii="Times New Roman" w:hAnsi="Times New Roman" w:cs="Times New Roman"/>
+          <w:b/>
+          <w:bCs/>
+          <w:sz w:val="24"/>
+          <w:u w:color="4472C4" w:themeColor="accent1"/>
+        </w:rPr>
+        <w:t>Jalankan perintah berikut dan berikan alasan mengapa menghasilkan ouput False!</w:t>
+      </w:r>
+      <w:r>
+        <w:rPr>
+          <w:rFonts w:ascii="Times New Roman" w:hAnsi="Times New Roman" w:cs="Times New Roman"/>
+          <w:sz w:val="24"/>
+          <w:u w:color="4472C4" w:themeColor="accent1"/>
+        </w:rPr>
+        <w:br/>
+      </w:r>
+      <w:r>
+        <w:rPr>
+          <w:rFonts w:ascii="Times New Roman" w:hAnsi="Times New Roman" w:cs="Times New Roman"/>
+          <w:sz w:val="24"/>
+          <w:u w:color="4472C4" w:themeColor="accent1"/>
+        </w:rPr>
+        <w:drawing>
+          <wp:inline distT="0" distB="0" distL="0" distR="0" wp14:anchorId="162E9D3B" wp14:editId="15529A22">
+            <wp:extent cx="2067213" cy="371527"/>
+            <wp:effectExtent l="0" t="0" r="0" b="9525"/>
+            <wp:docPr id="11" name="Picture 11"/>
+            <wp:cNvGraphicFramePr>
+              <a:graphicFrameLocks xmlns:a="http://schemas.openxmlformats.org/drawingml/2006/main" noChangeAspect="1"/>
+            </wp:cNvGraphicFramePr>
+            <a:graphic xmlns:a="http://schemas.openxmlformats.org/drawingml/2006/main">
+              <a:graphicData uri="http://schemas.openxmlformats.org/drawingml/2006/picture">
+                <pic:pic xmlns:pic="http://schemas.openxmlformats.org/drawingml/2006/picture">
+                  <pic:nvPicPr>
+                    <pic:cNvPr id="1" name=""/>
+                    <pic:cNvPicPr/>
+                  </pic:nvPicPr>
+                  <pic:blipFill>
+                    <a:blip r:embed="rId17"/>
+                    <a:stretch>
+                      <a:fillRect/>
+                    </a:stretch>
+                  </pic:blipFill>
+                  <pic:spPr>
+                    <a:xfrm>
+                      <a:off x="0" y="0"/>
+                      <a:ext cx="2067213" cy="371527"/>
+                    </a:xfrm>
+                    <a:prstGeom prst="rect">
+                      <a:avLst/>
+                    </a:prstGeom>
+                  </pic:spPr>
+                </pic:pic>
+              </a:graphicData>
+            </a:graphic>
+          </wp:inline>
+        </w:drawing>
+      </w:r>
+      <w:r>
+        <w:rPr>
+          <w:rFonts w:ascii="Times New Roman" w:hAnsi="Times New Roman" w:cs="Times New Roman"/>
+          <w:sz w:val="24"/>
+          <w:u w:color="4472C4" w:themeColor="accent1"/>
+        </w:rPr>
+        <w:br/>
+        <w:t>Tampilan Syntax:</w:t>
+      </w:r>
+      <w:r>
+        <w:rPr>
+          <w:rFonts w:ascii="Times New Roman" w:hAnsi="Times New Roman" w:cs="Times New Roman"/>
+          <w:sz w:val="24"/>
+          <w:u w:color="4472C4" w:themeColor="accent1"/>
+        </w:rPr>
+        <w:br/>
+      </w:r>
+      <w:r>
+        <w:rPr>
+          <w:rFonts w:ascii="Times New Roman" w:hAnsi="Times New Roman" w:cs="Times New Roman"/>
+          <w:sz w:val="24"/>
+          <w:u w:color="4472C4" w:themeColor="accent1"/>
+        </w:rPr>
+        <w:lastRenderedPageBreak/>
+        <w:drawing>
+          <wp:inline distT="0" distB="0" distL="0" distR="0" wp14:anchorId="629E1868" wp14:editId="1C37DDEB">
+            <wp:extent cx="5731510" cy="3620135"/>
+            <wp:effectExtent l="0" t="0" r="2540" b="0"/>
+            <wp:docPr id="16" name="Picture 16" descr="Text&#10;&#10;Description automatically generated"/>
+            <wp:cNvGraphicFramePr>
+              <a:graphicFrameLocks xmlns:a="http://schemas.openxmlformats.org/drawingml/2006/main" noChangeAspect="1"/>
+            </wp:cNvGraphicFramePr>
+            <a:graphic xmlns:a="http://schemas.openxmlformats.org/drawingml/2006/main">
+              <a:graphicData uri="http://schemas.openxmlformats.org/drawingml/2006/picture">
+                <pic:pic xmlns:pic="http://schemas.openxmlformats.org/drawingml/2006/picture">
+                  <pic:nvPicPr>
+                    <pic:cNvPr id="9" name="Picture 9" descr="Text&#10;&#10;Description automatically generated"/>
+                    <pic:cNvPicPr/>
+                  </pic:nvPicPr>
+                  <pic:blipFill>
+                    <a:blip r:embed="rId14"/>
+                    <a:stretch>
+                      <a:fillRect/>
+                    </a:stretch>
+                  </pic:blipFill>
+                  <pic:spPr>
+                    <a:xfrm>
+                      <a:off x="0" y="0"/>
+                      <a:ext cx="5731510" cy="3620135"/>
+                    </a:xfrm>
+                    <a:prstGeom prst="rect">
+                      <a:avLst/>
+                    </a:prstGeom>
+                  </pic:spPr>
+                </pic:pic>
+              </a:graphicData>
+            </a:graphic>
+          </wp:inline>
+        </w:drawing>
+      </w:r>
+      <w:r>
+        <w:rPr>
+          <w:rFonts w:ascii="Times New Roman" w:hAnsi="Times New Roman" w:cs="Times New Roman"/>
+          <w:sz w:val="24"/>
+          <w:u w:color="4472C4" w:themeColor="accent1"/>
+        </w:rPr>
+        <w:br/>
+      </w:r>
+      <w:r>
+        <w:rPr>
+          <w:rFonts w:ascii="Times New Roman" w:hAnsi="Times New Roman" w:cs="Times New Roman"/>
+          <w:sz w:val="24"/>
+          <w:u w:color="4472C4" w:themeColor="accent1"/>
+        </w:rPr>
+        <w:drawing>
+          <wp:inline distT="0" distB="0" distL="0" distR="0" wp14:anchorId="173D77E2" wp14:editId="04B3C646">
+            <wp:extent cx="5731510" cy="555625"/>
+            <wp:effectExtent l="0" t="0" r="2540" b="0"/>
+            <wp:docPr id="15" name="Picture 15"/>
+            <wp:cNvGraphicFramePr>
+              <a:graphicFrameLocks xmlns:a="http://schemas.openxmlformats.org/drawingml/2006/main" noChangeAspect="1"/>
+            </wp:cNvGraphicFramePr>
+            <a:graphic xmlns:a="http://schemas.openxmlformats.org/drawingml/2006/main">
+              <a:graphicData uri="http://schemas.openxmlformats.org/drawingml/2006/picture">
+                <pic:pic xmlns:pic="http://schemas.openxmlformats.org/drawingml/2006/picture">
+                  <pic:nvPicPr>
+                    <pic:cNvPr id="1" name=""/>
+                    <pic:cNvPicPr/>
+                  </pic:nvPicPr>
+                  <pic:blipFill>
+                    <a:blip r:embed="rId18"/>
+                    <a:stretch>
+                      <a:fillRect/>
+                    </a:stretch>
+                  </pic:blipFill>
+                  <pic:spPr>
+                    <a:xfrm>
+                      <a:off x="0" y="0"/>
+                      <a:ext cx="5731510" cy="555625"/>
+                    </a:xfrm>
+                    <a:prstGeom prst="rect">
+                      <a:avLst/>
+                    </a:prstGeom>
+                  </pic:spPr>
+                </pic:pic>
+              </a:graphicData>
+            </a:graphic>
+          </wp:inline>
+        </w:drawing>
+      </w:r>
+      <w:r>
+        <w:rPr>
+          <w:rFonts w:ascii="Times New Roman" w:hAnsi="Times New Roman" w:cs="Times New Roman"/>
+          <w:sz w:val="24"/>
+          <w:u w:color="4472C4" w:themeColor="accent1"/>
+        </w:rPr>
+        <w:br/>
+      </w:r>
+      <w:r>
+        <w:rPr>
+          <w:rFonts w:ascii="Times New Roman" w:hAnsi="Times New Roman" w:cs="Times New Roman"/>
+          <w:sz w:val="24"/>
+          <w:u w:color="4472C4" w:themeColor="accent1"/>
+        </w:rPr>
+        <w:br/>
+        <w:t>Tampilan Output:</w:t>
+      </w:r>
+      <w:r>
+        <w:rPr>
+          <w:rFonts w:ascii="Times New Roman" w:hAnsi="Times New Roman" w:cs="Times New Roman"/>
+          <w:sz w:val="24"/>
+          <w:u w:color="4472C4" w:themeColor="accent1"/>
+        </w:rPr>
+        <w:br/>
+      </w:r>
+      <w:r>
+        <w:rPr>
+          <w:rFonts w:ascii="Times New Roman" w:hAnsi="Times New Roman" w:cs="Times New Roman"/>
+          <w:sz w:val="24"/>
+          <w:u w:color="4472C4" w:themeColor="accent1"/>
+        </w:rPr>
+        <w:drawing>
+          <wp:inline distT="0" distB="0" distL="0" distR="0" wp14:anchorId="2A59209A" wp14:editId="38448804">
+            <wp:extent cx="476316" cy="428685"/>
+            <wp:effectExtent l="0" t="0" r="0" b="9525"/>
+            <wp:docPr id="14" name="Picture 14"/>
+            <wp:cNvGraphicFramePr>
+              <a:graphicFrameLocks xmlns:a="http://schemas.openxmlformats.org/drawingml/2006/main" noChangeAspect="1"/>
+            </wp:cNvGraphicFramePr>
+            <a:graphic xmlns:a="http://schemas.openxmlformats.org/drawingml/2006/main">
+              <a:graphicData uri="http://schemas.openxmlformats.org/drawingml/2006/picture">
+                <pic:pic xmlns:pic="http://schemas.openxmlformats.org/drawingml/2006/picture">
+                  <pic:nvPicPr>
+                    <pic:cNvPr id="1" name=""/>
+                    <pic:cNvPicPr/>
+                  </pic:nvPicPr>
+                  <pic:blipFill>
+                    <a:blip r:embed="rId19"/>
+                    <a:stretch>
+                      <a:fillRect/>
+                    </a:stretch>
+                  </pic:blipFill>
+                  <pic:spPr>
+                    <a:xfrm>
+                      <a:off x="0" y="0"/>
+                      <a:ext cx="476316" cy="428685"/>
+                    </a:xfrm>
+                    <a:prstGeom prst="rect">
+                      <a:avLst/>
+                    </a:prstGeom>
+                  </pic:spPr>
+                </pic:pic>
+              </a:graphicData>
+            </a:graphic>
+          </wp:inline>
+        </w:drawing>
+      </w:r>
+      <w:r>
+        <w:rPr>
+          <w:rFonts w:ascii="Times New Roman" w:hAnsi="Times New Roman" w:cs="Times New Roman"/>
+          <w:sz w:val="24"/>
+          <w:u w:color="4472C4" w:themeColor="accent1"/>
+        </w:rPr>
+        <w:br/>
+      </w:r>
+      <w:r>
+        <w:rPr>
+          <w:rFonts w:ascii="Times New Roman" w:hAnsi="Times New Roman" w:cs="Times New Roman"/>
+          <w:sz w:val="24"/>
+          <w:u w:color="4472C4" w:themeColor="accent1"/>
+        </w:rPr>
+        <w:br/>
+        <w:t>Pada output baris pertama dan baris kedua mengembalikan nilai False dikarenakan pada struktur kontrol hanya mengecek tanda kurung saja.</w:t>
+      </w:r>
+      <w:r>
+        <w:rPr>
+          <w:rFonts w:ascii="Times New Roman" w:hAnsi="Times New Roman" w:cs="Times New Roman"/>
+          <w:sz w:val="24"/>
+          <w:u w:color="4472C4" w:themeColor="accent1"/>
+        </w:rPr>
+        <w:br/>
       </w:r>
     </w:p>
     <w:p>
@@ -991,28 +1752,36 @@
         <w:pStyle w:val="ListParagraph"/>
         <w:numPr>
           <w:ilvl w:val="0"/>
-          <w:numId w:val="13"/>
+          <w:numId w:val="3"/>
         </w:numPr>
         <w:spacing w:before="120" w:after="120"/>
         <w:ind w:left="720"/>
         <w:rPr>
           <w:rFonts w:ascii="Times New Roman" w:hAnsi="Times New Roman" w:cs="Times New Roman"/>
-          <w:sz w:val="24"/>
-          <w:u w:color="4472C4" w:themeColor="accent1"/>
-        </w:rPr>
-      </w:pPr>
-      <w:r>
-        <w:rPr>
-          <w:rFonts w:ascii="Times New Roman" w:hAnsi="Times New Roman" w:cs="Times New Roman"/>
-          <w:sz w:val="24"/>
-          <w:u w:color="4472C4" w:themeColor="accent1"/>
-        </w:rPr>
-        <w:t>Soal?</w:t>
+          <w:b/>
+          <w:bCs/>
+          <w:sz w:val="24"/>
+          <w:u w:color="4472C4" w:themeColor="accent1"/>
+        </w:rPr>
+      </w:pPr>
+      <w:r>
+        <w:rPr>
+          <w:rFonts w:ascii="Times New Roman" w:hAnsi="Times New Roman" w:cs="Times New Roman"/>
+          <w:b/>
+          <w:bCs/>
+          <w:sz w:val="24"/>
+          <w:u w:color="4472C4" w:themeColor="accent1"/>
+        </w:rPr>
+        <w:t>Stack</w:t>
       </w:r>
     </w:p>
     <w:p>
       <w:pPr>
         <w:pStyle w:val="ListParagraph"/>
+        <w:numPr>
+          <w:ilvl w:val="1"/>
+          <w:numId w:val="3"/>
+        </w:numPr>
         <w:spacing w:before="120" w:after="120"/>
         <w:rPr>
           <w:rFonts w:ascii="Times New Roman" w:hAnsi="Times New Roman" w:cs="Times New Roman"/>
@@ -1023,15 +1792,88 @@
       <w:r>
         <w:rPr>
           <w:rFonts w:ascii="Times New Roman" w:hAnsi="Times New Roman" w:cs="Times New Roman"/>
-          <w:sz w:val="24"/>
-          <w:u w:color="4472C4" w:themeColor="accent1"/>
-        </w:rPr>
-        <w:t>Jawaban (sertakan screenshot hasil).</w:t>
+          <w:b/>
+          <w:bCs/>
+          <w:sz w:val="24"/>
+          <w:u w:color="4472C4" w:themeColor="accent1"/>
+        </w:rPr>
+        <w:t>Berikan tampilan ouput dari perintah diatas!</w:t>
+      </w:r>
+      <w:r>
+        <w:rPr>
+          <w:rFonts w:ascii="Times New Roman" w:hAnsi="Times New Roman" w:cs="Times New Roman"/>
+          <w:sz w:val="24"/>
+          <w:u w:color="4472C4" w:themeColor="accent1"/>
+        </w:rPr>
+        <w:br/>
+        <w:t>Tampilan Output:</w:t>
+      </w:r>
+      <w:r>
+        <w:rPr>
+          <w:rFonts w:ascii="Times New Roman" w:hAnsi="Times New Roman" w:cs="Times New Roman"/>
+          <w:sz w:val="24"/>
+          <w:u w:color="4472C4" w:themeColor="accent1"/>
+        </w:rPr>
+        <w:br/>
+      </w:r>
+      <w:r>
+        <w:rPr>
+          <w:rFonts w:ascii="Times New Roman" w:hAnsi="Times New Roman" w:cs="Times New Roman"/>
+          <w:sz w:val="24"/>
+          <w:u w:color="4472C4" w:themeColor="accent1"/>
+        </w:rPr>
+        <w:drawing>
+          <wp:inline distT="0" distB="0" distL="0" distR="0" wp14:anchorId="063CEACC" wp14:editId="6A084C14">
+            <wp:extent cx="466790" cy="428685"/>
+            <wp:effectExtent l="0" t="0" r="9525" b="9525"/>
+            <wp:docPr id="17" name="Picture 17"/>
+            <wp:cNvGraphicFramePr>
+              <a:graphicFrameLocks xmlns:a="http://schemas.openxmlformats.org/drawingml/2006/main" noChangeAspect="1"/>
+            </wp:cNvGraphicFramePr>
+            <a:graphic xmlns:a="http://schemas.openxmlformats.org/drawingml/2006/main">
+              <a:graphicData uri="http://schemas.openxmlformats.org/drawingml/2006/picture">
+                <pic:pic xmlns:pic="http://schemas.openxmlformats.org/drawingml/2006/picture">
+                  <pic:nvPicPr>
+                    <pic:cNvPr id="1" name=""/>
+                    <pic:cNvPicPr/>
+                  </pic:nvPicPr>
+                  <pic:blipFill>
+                    <a:blip r:embed="rId20"/>
+                    <a:stretch>
+                      <a:fillRect/>
+                    </a:stretch>
+                  </pic:blipFill>
+                  <pic:spPr>
+                    <a:xfrm>
+                      <a:off x="0" y="0"/>
+                      <a:ext cx="466790" cy="428685"/>
+                    </a:xfrm>
+                    <a:prstGeom prst="rect">
+                      <a:avLst/>
+                    </a:prstGeom>
+                  </pic:spPr>
+                </pic:pic>
+              </a:graphicData>
+            </a:graphic>
+          </wp:inline>
+        </w:drawing>
+      </w:r>
+      <w:r>
+        <w:rPr>
+          <w:rFonts w:ascii="Times New Roman" w:hAnsi="Times New Roman" w:cs="Times New Roman"/>
+          <w:sz w:val="24"/>
+          <w:u w:color="4472C4" w:themeColor="accent1"/>
+        </w:rPr>
+        <w:br/>
       </w:r>
     </w:p>
     <w:p>
       <w:pPr>
         <w:pStyle w:val="ListParagraph"/>
+        <w:numPr>
+          <w:ilvl w:val="1"/>
+          <w:numId w:val="3"/>
+        </w:numPr>
         <w:spacing w:before="120" w:after="120"/>
         <w:rPr>
           <w:rFonts w:ascii="Times New Roman" w:hAnsi="Times New Roman" w:cs="Times New Roman"/>
@@ -1042,10 +1884,194 @@
       <w:r>
         <w:rPr>
           <w:rFonts w:ascii="Times New Roman" w:hAnsi="Times New Roman" w:cs="Times New Roman"/>
-          <w:sz w:val="24"/>
-          <w:u w:color="4472C4" w:themeColor="accent1"/>
-        </w:rPr>
-        <w:t>Hasil Analisa</w:t>
+          <w:b/>
+          <w:bCs/>
+          <w:sz w:val="24"/>
+          <w:u w:color="4472C4" w:themeColor="accent1"/>
+        </w:rPr>
+        <w:t>Jelaskan perbedaan fungsi diatas dengan fungsi yang terdapat di Percobaan &amp; Latihan</w:t>
+      </w:r>
+      <w:r>
+        <w:rPr>
+          <w:rFonts w:ascii="Times New Roman" w:hAnsi="Times New Roman" w:cs="Times New Roman"/>
+          <w:b/>
+          <w:bCs/>
+          <w:sz w:val="24"/>
+          <w:u w:color="4472C4" w:themeColor="accent1"/>
+        </w:rPr>
+        <w:t xml:space="preserve"> </w:t>
+      </w:r>
+      <w:r>
+        <w:rPr>
+          <w:rFonts w:ascii="Times New Roman" w:hAnsi="Times New Roman" w:cs="Times New Roman"/>
+          <w:b/>
+          <w:bCs/>
+          <w:sz w:val="24"/>
+          <w:u w:color="4472C4" w:themeColor="accent1"/>
+        </w:rPr>
+        <w:t>6.2!</w:t>
+      </w:r>
+      <w:r>
+        <w:rPr>
+          <w:rFonts w:ascii="Times New Roman" w:hAnsi="Times New Roman" w:cs="Times New Roman"/>
+          <w:b/>
+          <w:bCs/>
+          <w:sz w:val="24"/>
+          <w:u w:color="4472C4" w:themeColor="accent1"/>
+        </w:rPr>
+        <w:br/>
+      </w:r>
+      <w:r>
+        <w:rPr>
+          <w:rFonts w:ascii="Times New Roman" w:hAnsi="Times New Roman" w:cs="Times New Roman"/>
+          <w:b/>
+          <w:bCs/>
+          <w:sz w:val="24"/>
+          <w:u w:color="4472C4" w:themeColor="accent1"/>
+        </w:rPr>
+        <w:br/>
+      </w:r>
+      <w:r>
+        <w:rPr>
+          <w:rFonts w:ascii="Times New Roman" w:hAnsi="Times New Roman" w:cs="Times New Roman"/>
+          <w:sz w:val="24"/>
+          <w:u w:color="4472C4" w:themeColor="accent1"/>
+        </w:rPr>
+        <w:t>Tampilan syntax:</w:t>
+      </w:r>
+      <w:r>
+        <w:rPr>
+          <w:rFonts w:ascii="Times New Roman" w:hAnsi="Times New Roman" w:cs="Times New Roman"/>
+          <w:sz w:val="24"/>
+          <w:u w:color="4472C4" w:themeColor="accent1"/>
+        </w:rPr>
+        <w:br/>
+      </w:r>
+      <w:r>
+        <w:rPr>
+          <w:rFonts w:ascii="Times New Roman" w:hAnsi="Times New Roman" w:cs="Times New Roman"/>
+          <w:sz w:val="24"/>
+          <w:u w:color="4472C4" w:themeColor="accent1"/>
+        </w:rPr>
+        <w:lastRenderedPageBreak/>
+        <w:drawing>
+          <wp:inline distT="0" distB="0" distL="0" distR="0" wp14:anchorId="5AAEFB95" wp14:editId="106D31C6">
+            <wp:extent cx="5731510" cy="3900805"/>
+            <wp:effectExtent l="0" t="0" r="2540" b="4445"/>
+            <wp:docPr id="20" name="Picture 20"/>
+            <wp:cNvGraphicFramePr>
+              <a:graphicFrameLocks xmlns:a="http://schemas.openxmlformats.org/drawingml/2006/main" noChangeAspect="1"/>
+            </wp:cNvGraphicFramePr>
+            <a:graphic xmlns:a="http://schemas.openxmlformats.org/drawingml/2006/main">
+              <a:graphicData uri="http://schemas.openxmlformats.org/drawingml/2006/picture">
+                <pic:pic xmlns:pic="http://schemas.openxmlformats.org/drawingml/2006/picture">
+                  <pic:nvPicPr>
+                    <pic:cNvPr id="1" name=""/>
+                    <pic:cNvPicPr/>
+                  </pic:nvPicPr>
+                  <pic:blipFill>
+                    <a:blip r:embed="rId21"/>
+                    <a:stretch>
+                      <a:fillRect/>
+                    </a:stretch>
+                  </pic:blipFill>
+                  <pic:spPr>
+                    <a:xfrm>
+                      <a:off x="0" y="0"/>
+                      <a:ext cx="5731510" cy="3900805"/>
+                    </a:xfrm>
+                    <a:prstGeom prst="rect">
+                      <a:avLst/>
+                    </a:prstGeom>
+                  </pic:spPr>
+                </pic:pic>
+              </a:graphicData>
+            </a:graphic>
+          </wp:inline>
+        </w:drawing>
+      </w:r>
+      <w:r>
+        <w:rPr>
+          <w:rFonts w:ascii="Times New Roman" w:hAnsi="Times New Roman" w:cs="Times New Roman"/>
+          <w:sz w:val="24"/>
+          <w:u w:color="4472C4" w:themeColor="accent1"/>
+        </w:rPr>
+        <w:drawing>
+          <wp:inline distT="0" distB="0" distL="0" distR="0" wp14:anchorId="10068EFE" wp14:editId="178AD098">
+            <wp:extent cx="5731510" cy="1521460"/>
+            <wp:effectExtent l="0" t="0" r="2540" b="2540"/>
+            <wp:docPr id="21" name="Picture 21" descr="A screenshot of a computer&#10;&#10;Description automatically generated with medium confidence"/>
+            <wp:cNvGraphicFramePr>
+              <a:graphicFrameLocks xmlns:a="http://schemas.openxmlformats.org/drawingml/2006/main" noChangeAspect="1"/>
+            </wp:cNvGraphicFramePr>
+            <a:graphic xmlns:a="http://schemas.openxmlformats.org/drawingml/2006/main">
+              <a:graphicData uri="http://schemas.openxmlformats.org/drawingml/2006/picture">
+                <pic:pic xmlns:pic="http://schemas.openxmlformats.org/drawingml/2006/picture">
+                  <pic:nvPicPr>
+                    <pic:cNvPr id="21" name="Picture 21" descr="A screenshot of a computer&#10;&#10;Description automatically generated with medium confidence"/>
+                    <pic:cNvPicPr/>
+                  </pic:nvPicPr>
+                  <pic:blipFill>
+                    <a:blip r:embed="rId22"/>
+                    <a:stretch>
+                      <a:fillRect/>
+                    </a:stretch>
+                  </pic:blipFill>
+                  <pic:spPr>
+                    <a:xfrm>
+                      <a:off x="0" y="0"/>
+                      <a:ext cx="5731510" cy="1521460"/>
+                    </a:xfrm>
+                    <a:prstGeom prst="rect">
+                      <a:avLst/>
+                    </a:prstGeom>
+                  </pic:spPr>
+                </pic:pic>
+              </a:graphicData>
+            </a:graphic>
+          </wp:inline>
+        </w:drawing>
+      </w:r>
+      <w:r>
+        <w:rPr>
+          <w:rFonts w:ascii="Times New Roman" w:hAnsi="Times New Roman" w:cs="Times New Roman"/>
+          <w:sz w:val="24"/>
+          <w:u w:color="4472C4" w:themeColor="accent1"/>
+        </w:rPr>
+        <w:br/>
+      </w:r>
+      <w:r>
+        <w:rPr>
+          <w:rFonts w:ascii="Times New Roman" w:hAnsi="Times New Roman" w:cs="Times New Roman"/>
+          <w:sz w:val="24"/>
+          <w:u w:color="4472C4" w:themeColor="accent1"/>
+        </w:rPr>
+        <w:br/>
+        <w:t xml:space="preserve">Terdapat perbedaan antara fungsi pada percobaan &amp; latihan 6.2 dengan percobaan &amp; latihan 6.3 dimana terdapat tambahan pada struktur kontrol dan fungsi matcher yang </w:t>
+      </w:r>
+      <w:r>
+        <w:rPr>
+          <w:rFonts w:ascii="Times New Roman" w:hAnsi="Times New Roman" w:cs="Times New Roman"/>
+          <w:sz w:val="24"/>
+          <w:u w:color="4472C4" w:themeColor="accent1"/>
+        </w:rPr>
+        <w:t xml:space="preserve">dapat </w:t>
+      </w:r>
+      <w:r>
+        <w:rPr>
+          <w:rFonts w:ascii="Times New Roman" w:hAnsi="Times New Roman" w:cs="Times New Roman"/>
+          <w:sz w:val="24"/>
+          <w:u w:color="4472C4" w:themeColor="accent1"/>
+        </w:rPr>
+        <w:t>mengenali tanda kurung, kurung siku, dan kurung kurawal.</w:t>
+      </w:r>
+      <w:r>
+        <w:rPr>
+          <w:rFonts w:ascii="Times New Roman" w:hAnsi="Times New Roman" w:cs="Times New Roman"/>
+          <w:sz w:val="24"/>
+          <w:u w:color="4472C4" w:themeColor="accent1"/>
+        </w:rPr>
+        <w:br/>
       </w:r>
     </w:p>
     <w:p>
@@ -1053,86 +2079,1249 @@
         <w:pStyle w:val="ListParagraph"/>
         <w:numPr>
           <w:ilvl w:val="0"/>
-          <w:numId w:val="13"/>
+          <w:numId w:val="3"/>
         </w:numPr>
         <w:spacing w:before="120" w:after="120"/>
         <w:ind w:left="720"/>
         <w:rPr>
           <w:rFonts w:ascii="Times New Roman" w:hAnsi="Times New Roman" w:cs="Times New Roman"/>
-          <w:sz w:val="24"/>
-          <w:u w:color="4472C4" w:themeColor="accent1"/>
-        </w:rPr>
-      </w:pPr>
-      <w:r>
-        <w:rPr>
-          <w:rFonts w:ascii="Times New Roman" w:hAnsi="Times New Roman" w:cs="Times New Roman"/>
-          <w:sz w:val="24"/>
-          <w:u w:color="4472C4" w:themeColor="accent1"/>
-        </w:rPr>
-        <w:t>…</w:t>
+          <w:b/>
+          <w:bCs/>
+          <w:sz w:val="24"/>
+          <w:u w:color="4472C4" w:themeColor="accent1"/>
+        </w:rPr>
+      </w:pPr>
+      <w:r>
+        <w:rPr>
+          <w:rFonts w:ascii="Times New Roman" w:hAnsi="Times New Roman" w:cs="Times New Roman"/>
+          <w:b/>
+          <w:bCs/>
+          <w:sz w:val="24"/>
+          <w:u w:color="4472C4" w:themeColor="accent1"/>
+        </w:rPr>
+        <w:t>Stack</w:t>
       </w:r>
     </w:p>
     <w:p>
       <w:pPr>
         <w:pStyle w:val="ListParagraph"/>
+        <w:numPr>
+          <w:ilvl w:val="1"/>
+          <w:numId w:val="3"/>
+        </w:numPr>
         <w:spacing w:before="120" w:after="120"/>
         <w:rPr>
-          <w:rFonts w:asciiTheme="majorHAnsi" w:hAnsiTheme="majorHAnsi" w:cstheme="majorHAnsi"/>
-          <w:sz w:val="24"/>
-          <w:u w:color="4472C4" w:themeColor="accent1"/>
-        </w:rPr>
-      </w:pPr>
+          <w:rFonts w:ascii="Times New Roman" w:hAnsi="Times New Roman" w:cs="Times New Roman"/>
+          <w:sz w:val="24"/>
+          <w:u w:color="4472C4" w:themeColor="accent1"/>
+        </w:rPr>
+      </w:pPr>
+      <w:r>
+        <w:rPr>
+          <w:rFonts w:ascii="Times New Roman" w:hAnsi="Times New Roman" w:cs="Times New Roman"/>
+          <w:b/>
+          <w:bCs/>
+          <w:sz w:val="24"/>
+          <w:u w:color="4472C4" w:themeColor="accent1"/>
+        </w:rPr>
+        <w:t>Jalankan fungsi diatas menggunakan perintah berikut!</w:t>
+      </w:r>
+      <w:r>
+        <w:rPr>
+          <w:rFonts w:ascii="Times New Roman" w:hAnsi="Times New Roman" w:cs="Times New Roman"/>
+          <w:sz w:val="24"/>
+          <w:u w:color="4472C4" w:themeColor="accent1"/>
+        </w:rPr>
+        <w:br/>
+      </w:r>
+      <w:r>
+        <w:rPr>
+          <w:rFonts w:ascii="Times New Roman" w:hAnsi="Times New Roman" w:cs="Times New Roman"/>
+          <w:sz w:val="24"/>
+          <w:u w:color="4472C4" w:themeColor="accent1"/>
+        </w:rPr>
+        <w:drawing>
+          <wp:inline distT="0" distB="0" distL="0" distR="0" wp14:anchorId="29B1BC66" wp14:editId="22955EC9">
+            <wp:extent cx="1943371" cy="362001"/>
+            <wp:effectExtent l="0" t="0" r="0" b="0"/>
+            <wp:docPr id="22" name="Picture 22"/>
+            <wp:cNvGraphicFramePr>
+              <a:graphicFrameLocks xmlns:a="http://schemas.openxmlformats.org/drawingml/2006/main" noChangeAspect="1"/>
+            </wp:cNvGraphicFramePr>
+            <a:graphic xmlns:a="http://schemas.openxmlformats.org/drawingml/2006/main">
+              <a:graphicData uri="http://schemas.openxmlformats.org/drawingml/2006/picture">
+                <pic:pic xmlns:pic="http://schemas.openxmlformats.org/drawingml/2006/picture">
+                  <pic:nvPicPr>
+                    <pic:cNvPr id="1" name=""/>
+                    <pic:cNvPicPr/>
+                  </pic:nvPicPr>
+                  <pic:blipFill>
+                    <a:blip r:embed="rId23"/>
+                    <a:stretch>
+                      <a:fillRect/>
+                    </a:stretch>
+                  </pic:blipFill>
+                  <pic:spPr>
+                    <a:xfrm>
+                      <a:off x="0" y="0"/>
+                      <a:ext cx="1943371" cy="362001"/>
+                    </a:xfrm>
+                    <a:prstGeom prst="rect">
+                      <a:avLst/>
+                    </a:prstGeom>
+                  </pic:spPr>
+                </pic:pic>
+              </a:graphicData>
+            </a:graphic>
+          </wp:inline>
+        </w:drawing>
+      </w:r>
+      <w:r>
+        <w:rPr>
+          <w:rFonts w:ascii="Times New Roman" w:hAnsi="Times New Roman" w:cs="Times New Roman"/>
+          <w:sz w:val="24"/>
+          <w:u w:color="4472C4" w:themeColor="accent1"/>
+        </w:rPr>
+        <w:br/>
+      </w:r>
+      <w:r>
+        <w:rPr>
+          <w:rFonts w:ascii="Times New Roman" w:hAnsi="Times New Roman" w:cs="Times New Roman"/>
+          <w:sz w:val="24"/>
+          <w:u w:color="4472C4" w:themeColor="accent1"/>
+        </w:rPr>
+        <w:br/>
+        <w:t>Tampilan Syntax:</w:t>
+      </w:r>
+      <w:r>
+        <w:rPr>
+          <w:rFonts w:ascii="Times New Roman" w:hAnsi="Times New Roman" w:cs="Times New Roman"/>
+          <w:sz w:val="24"/>
+          <w:u w:color="4472C4" w:themeColor="accent1"/>
+        </w:rPr>
+        <w:br/>
+      </w:r>
+      <w:r>
+        <w:rPr>
+          <w:rFonts w:ascii="Times New Roman" w:hAnsi="Times New Roman" w:cs="Times New Roman"/>
+          <w:sz w:val="24"/>
+          <w:u w:color="4472C4" w:themeColor="accent1"/>
+        </w:rPr>
+        <w:lastRenderedPageBreak/>
+        <w:drawing>
+          <wp:inline distT="0" distB="0" distL="0" distR="0" wp14:anchorId="0ACAE20C" wp14:editId="5478ADAA">
+            <wp:extent cx="5731510" cy="2645410"/>
+            <wp:effectExtent l="0" t="0" r="2540" b="2540"/>
+            <wp:docPr id="23" name="Picture 23"/>
+            <wp:cNvGraphicFramePr>
+              <a:graphicFrameLocks xmlns:a="http://schemas.openxmlformats.org/drawingml/2006/main" noChangeAspect="1"/>
+            </wp:cNvGraphicFramePr>
+            <a:graphic xmlns:a="http://schemas.openxmlformats.org/drawingml/2006/main">
+              <a:graphicData uri="http://schemas.openxmlformats.org/drawingml/2006/picture">
+                <pic:pic xmlns:pic="http://schemas.openxmlformats.org/drawingml/2006/picture">
+                  <pic:nvPicPr>
+                    <pic:cNvPr id="1" name=""/>
+                    <pic:cNvPicPr/>
+                  </pic:nvPicPr>
+                  <pic:blipFill>
+                    <a:blip r:embed="rId24"/>
+                    <a:stretch>
+                      <a:fillRect/>
+                    </a:stretch>
+                  </pic:blipFill>
+                  <pic:spPr>
+                    <a:xfrm>
+                      <a:off x="0" y="0"/>
+                      <a:ext cx="5731510" cy="2645410"/>
+                    </a:xfrm>
+                    <a:prstGeom prst="rect">
+                      <a:avLst/>
+                    </a:prstGeom>
+                  </pic:spPr>
+                </pic:pic>
+              </a:graphicData>
+            </a:graphic>
+          </wp:inline>
+        </w:drawing>
+      </w:r>
+      <w:r>
+        <w:rPr>
+          <w:rFonts w:ascii="Times New Roman" w:hAnsi="Times New Roman" w:cs="Times New Roman"/>
+          <w:sz w:val="24"/>
+          <w:u w:color="4472C4" w:themeColor="accent1"/>
+        </w:rPr>
+        <w:br/>
+      </w:r>
     </w:p>
     <w:p>
       <w:pPr>
+        <w:pStyle w:val="ListParagraph"/>
+        <w:numPr>
+          <w:ilvl w:val="1"/>
+          <w:numId w:val="3"/>
+        </w:numPr>
         <w:spacing w:before="120" w:after="120"/>
         <w:rPr>
           <w:rFonts w:ascii="Times New Roman" w:hAnsi="Times New Roman" w:cs="Times New Roman"/>
-          <w:b/>
-          <w:sz w:val="24"/>
-          <w:u w:val="single" w:color="4472C4" w:themeColor="accent1"/>
-        </w:rPr>
-      </w:pPr>
-      <w:r>
-        <w:rPr>
-          <w:rFonts w:ascii="Times New Roman" w:hAnsi="Times New Roman" w:cs="Times New Roman"/>
-          <w:b/>
-          <w:sz w:val="24"/>
-          <w:u w:val="single" w:color="4472C4" w:themeColor="accent1"/>
-        </w:rPr>
-        <w:t>Kesimpulan</w:t>
-      </w:r>
-      <w:r>
-        <w:rPr>
-          <w:rFonts w:ascii="Times New Roman" w:hAnsi="Times New Roman" w:cs="Times New Roman"/>
-          <w:b/>
-          <w:sz w:val="24"/>
-          <w:u w:val="single" w:color="4472C4" w:themeColor="accent1"/>
-        </w:rPr>
-        <w:t>:</w:t>
+          <w:sz w:val="24"/>
+          <w:u w:color="4472C4" w:themeColor="accent1"/>
+        </w:rPr>
+      </w:pPr>
+      <w:r>
+        <w:rPr>
+          <w:rFonts w:ascii="Times New Roman" w:hAnsi="Times New Roman" w:cs="Times New Roman"/>
+          <w:b/>
+          <w:bCs/>
+          <w:sz w:val="24"/>
+          <w:u w:color="4472C4" w:themeColor="accent1"/>
+        </w:rPr>
+        <w:t>Analisa hasil ouput diatas!</w:t>
+      </w:r>
+      <w:r>
+        <w:rPr>
+          <w:rFonts w:ascii="Times New Roman" w:hAnsi="Times New Roman" w:cs="Times New Roman"/>
+          <w:sz w:val="24"/>
+          <w:u w:color="4472C4" w:themeColor="accent1"/>
+        </w:rPr>
+        <w:br/>
+        <w:t>Tampilan Output:</w:t>
+      </w:r>
+      <w:r>
+        <w:rPr>
+          <w:rFonts w:ascii="Times New Roman" w:hAnsi="Times New Roman" w:cs="Times New Roman"/>
+          <w:sz w:val="24"/>
+          <w:u w:color="4472C4" w:themeColor="accent1"/>
+        </w:rPr>
+        <w:br/>
+      </w:r>
+      <w:r>
+        <w:rPr>
+          <w:rFonts w:ascii="Times New Roman" w:hAnsi="Times New Roman" w:cs="Times New Roman"/>
+          <w:sz w:val="24"/>
+          <w:u w:color="4472C4" w:themeColor="accent1"/>
+        </w:rPr>
+        <w:drawing>
+          <wp:inline distT="0" distB="0" distL="0" distR="0" wp14:anchorId="451678BE" wp14:editId="0A22FDAC">
+            <wp:extent cx="619211" cy="447737"/>
+            <wp:effectExtent l="0" t="0" r="9525" b="9525"/>
+            <wp:docPr id="24" name="Picture 24"/>
+            <wp:cNvGraphicFramePr>
+              <a:graphicFrameLocks xmlns:a="http://schemas.openxmlformats.org/drawingml/2006/main" noChangeAspect="1"/>
+            </wp:cNvGraphicFramePr>
+            <a:graphic xmlns:a="http://schemas.openxmlformats.org/drawingml/2006/main">
+              <a:graphicData uri="http://schemas.openxmlformats.org/drawingml/2006/picture">
+                <pic:pic xmlns:pic="http://schemas.openxmlformats.org/drawingml/2006/picture">
+                  <pic:nvPicPr>
+                    <pic:cNvPr id="1" name=""/>
+                    <pic:cNvPicPr/>
+                  </pic:nvPicPr>
+                  <pic:blipFill>
+                    <a:blip r:embed="rId25"/>
+                    <a:stretch>
+                      <a:fillRect/>
+                    </a:stretch>
+                  </pic:blipFill>
+                  <pic:spPr>
+                    <a:xfrm>
+                      <a:off x="0" y="0"/>
+                      <a:ext cx="619211" cy="447737"/>
+                    </a:xfrm>
+                    <a:prstGeom prst="rect">
+                      <a:avLst/>
+                    </a:prstGeom>
+                  </pic:spPr>
+                </pic:pic>
+              </a:graphicData>
+            </a:graphic>
+          </wp:inline>
+        </w:drawing>
+      </w:r>
+      <w:r>
+        <w:rPr>
+          <w:rFonts w:ascii="Times New Roman" w:hAnsi="Times New Roman" w:cs="Times New Roman"/>
+          <w:sz w:val="24"/>
+          <w:u w:color="4472C4" w:themeColor="accent1"/>
+        </w:rPr>
+        <w:br/>
+      </w:r>
+      <w:r>
+        <w:rPr>
+          <w:rFonts w:ascii="Times New Roman" w:hAnsi="Times New Roman" w:cs="Times New Roman"/>
+          <w:sz w:val="24"/>
+          <w:u w:color="4472C4" w:themeColor="accent1"/>
+        </w:rPr>
+        <w:br/>
+        <w:t>Hasil output merupakan hasil operasi fungsi divideBy2 yang merubah bilangan desimal menjadi bilangan biner.</w:t>
+      </w:r>
+      <w:r>
+        <w:rPr>
+          <w:rFonts w:ascii="Times New Roman" w:hAnsi="Times New Roman" w:cs="Times New Roman"/>
+          <w:sz w:val="24"/>
+          <w:u w:color="4472C4" w:themeColor="accent1"/>
+        </w:rPr>
+        <w:br/>
       </w:r>
     </w:p>
     <w:p>
       <w:pPr>
+        <w:pStyle w:val="ListParagraph"/>
+        <w:numPr>
+          <w:ilvl w:val="0"/>
+          <w:numId w:val="3"/>
+        </w:numPr>
         <w:spacing w:before="120" w:after="120"/>
-        <w:rPr>
-          <w:rFonts w:ascii="Times New Roman" w:hAnsi="Times New Roman" w:cs="Times New Roman"/>
-          <w:sz w:val="24"/>
-          <w:u w:color="4472C4" w:themeColor="accent1"/>
-        </w:rPr>
-      </w:pPr>
-      <w:r>
-        <w:rPr>
-          <w:rFonts w:ascii="Times New Roman" w:hAnsi="Times New Roman" w:cs="Times New Roman"/>
-          <w:sz w:val="24"/>
-          <w:u w:color="4472C4" w:themeColor="accent1"/>
-        </w:rPr>
-        <w:t>Kesimpulan dapat berupa paragraf atau dijelaskan per poin.</w:t>
+        <w:ind w:left="720"/>
+        <w:rPr>
+          <w:rFonts w:ascii="Times New Roman" w:hAnsi="Times New Roman" w:cs="Times New Roman"/>
+          <w:b/>
+          <w:bCs/>
+          <w:sz w:val="24"/>
+          <w:u w:color="4472C4" w:themeColor="accent1"/>
+        </w:rPr>
+      </w:pPr>
+      <w:r>
+        <w:rPr>
+          <w:rFonts w:ascii="Times New Roman" w:hAnsi="Times New Roman" w:cs="Times New Roman"/>
+          <w:b/>
+          <w:bCs/>
+          <w:sz w:val="24"/>
+          <w:u w:color="4472C4" w:themeColor="accent1"/>
+        </w:rPr>
+        <w:t>Stack</w:t>
+      </w:r>
+    </w:p>
+    <w:p>
+      <w:pPr>
+        <w:pStyle w:val="ListParagraph"/>
+        <w:numPr>
+          <w:ilvl w:val="1"/>
+          <w:numId w:val="3"/>
+        </w:numPr>
+        <w:spacing w:before="120" w:after="120"/>
+        <w:rPr>
+          <w:rFonts w:ascii="Times New Roman" w:hAnsi="Times New Roman" w:cs="Times New Roman"/>
+          <w:sz w:val="24"/>
+          <w:u w:color="4472C4" w:themeColor="accent1"/>
+        </w:rPr>
+      </w:pPr>
+      <w:r>
+        <w:rPr>
+          <w:rFonts w:ascii="Times New Roman" w:hAnsi="Times New Roman" w:cs="Times New Roman"/>
+          <w:b/>
+          <w:bCs/>
+          <w:sz w:val="24"/>
+          <w:u w:color="4472C4" w:themeColor="accent1"/>
+        </w:rPr>
+        <w:t>Jelaskan perbedaan ouput dari kedua perintah diatas (ouput baris 19 dan 20)!</w:t>
+      </w:r>
+      <w:r>
+        <w:rPr>
+          <w:rFonts w:ascii="Times New Roman" w:hAnsi="Times New Roman" w:cs="Times New Roman"/>
+          <w:sz w:val="24"/>
+          <w:u w:color="4472C4" w:themeColor="accent1"/>
+        </w:rPr>
+        <w:br/>
+        <w:t>Tampilan Syntax:</w:t>
+      </w:r>
+      <w:r>
+        <w:rPr>
+          <w:rFonts w:ascii="Times New Roman" w:hAnsi="Times New Roman" w:cs="Times New Roman"/>
+          <w:sz w:val="24"/>
+          <w:u w:color="4472C4" w:themeColor="accent1"/>
+        </w:rPr>
+        <w:br/>
+      </w:r>
+      <w:r>
+        <w:rPr>
+          <w:rFonts w:ascii="Times New Roman" w:hAnsi="Times New Roman" w:cs="Times New Roman"/>
+          <w:sz w:val="24"/>
+          <w:u w:color="4472C4" w:themeColor="accent1"/>
+        </w:rPr>
+        <w:lastRenderedPageBreak/>
+        <w:drawing>
+          <wp:inline distT="0" distB="0" distL="0" distR="0" wp14:anchorId="52F8FD91" wp14:editId="0D385957">
+            <wp:extent cx="5731510" cy="3411220"/>
+            <wp:effectExtent l="0" t="0" r="2540" b="0"/>
+            <wp:docPr id="25" name="Picture 25"/>
+            <wp:cNvGraphicFramePr>
+              <a:graphicFrameLocks xmlns:a="http://schemas.openxmlformats.org/drawingml/2006/main" noChangeAspect="1"/>
+            </wp:cNvGraphicFramePr>
+            <a:graphic xmlns:a="http://schemas.openxmlformats.org/drawingml/2006/main">
+              <a:graphicData uri="http://schemas.openxmlformats.org/drawingml/2006/picture">
+                <pic:pic xmlns:pic="http://schemas.openxmlformats.org/drawingml/2006/picture">
+                  <pic:nvPicPr>
+                    <pic:cNvPr id="1" name=""/>
+                    <pic:cNvPicPr/>
+                  </pic:nvPicPr>
+                  <pic:blipFill>
+                    <a:blip r:embed="rId26"/>
+                    <a:stretch>
+                      <a:fillRect/>
+                    </a:stretch>
+                  </pic:blipFill>
+                  <pic:spPr>
+                    <a:xfrm>
+                      <a:off x="0" y="0"/>
+                      <a:ext cx="5731510" cy="3411220"/>
+                    </a:xfrm>
+                    <a:prstGeom prst="rect">
+                      <a:avLst/>
+                    </a:prstGeom>
+                  </pic:spPr>
+                </pic:pic>
+              </a:graphicData>
+            </a:graphic>
+          </wp:inline>
+        </w:drawing>
+      </w:r>
+      <w:r>
+        <w:rPr>
+          <w:rFonts w:ascii="Times New Roman" w:hAnsi="Times New Roman" w:cs="Times New Roman"/>
+          <w:sz w:val="24"/>
+          <w:u w:color="4472C4" w:themeColor="accent1"/>
+        </w:rPr>
+        <w:br/>
+      </w:r>
+      <w:r>
+        <w:rPr>
+          <w:rFonts w:ascii="Times New Roman" w:hAnsi="Times New Roman" w:cs="Times New Roman"/>
+          <w:sz w:val="24"/>
+          <w:u w:color="4472C4" w:themeColor="accent1"/>
+        </w:rPr>
+        <w:br/>
+        <w:t>Tampilan Output:</w:t>
+      </w:r>
+      <w:r>
+        <w:rPr>
+          <w:rFonts w:ascii="Times New Roman" w:hAnsi="Times New Roman" w:cs="Times New Roman"/>
+          <w:sz w:val="24"/>
+          <w:u w:color="4472C4" w:themeColor="accent1"/>
+        </w:rPr>
+        <w:br/>
+      </w:r>
+      <w:r>
+        <w:rPr>
+          <w:rFonts w:ascii="Times New Roman" w:hAnsi="Times New Roman" w:cs="Times New Roman"/>
+          <w:sz w:val="24"/>
+          <w:u w:color="4472C4" w:themeColor="accent1"/>
+        </w:rPr>
+        <w:drawing>
+          <wp:inline distT="0" distB="0" distL="0" distR="0" wp14:anchorId="5E56DB4E" wp14:editId="4528308D">
+            <wp:extent cx="457264" cy="400106"/>
+            <wp:effectExtent l="0" t="0" r="0" b="0"/>
+            <wp:docPr id="26" name="Picture 26"/>
+            <wp:cNvGraphicFramePr>
+              <a:graphicFrameLocks xmlns:a="http://schemas.openxmlformats.org/drawingml/2006/main" noChangeAspect="1"/>
+            </wp:cNvGraphicFramePr>
+            <a:graphic xmlns:a="http://schemas.openxmlformats.org/drawingml/2006/main">
+              <a:graphicData uri="http://schemas.openxmlformats.org/drawingml/2006/picture">
+                <pic:pic xmlns:pic="http://schemas.openxmlformats.org/drawingml/2006/picture">
+                  <pic:nvPicPr>
+                    <pic:cNvPr id="1" name=""/>
+                    <pic:cNvPicPr/>
+                  </pic:nvPicPr>
+                  <pic:blipFill>
+                    <a:blip r:embed="rId27"/>
+                    <a:stretch>
+                      <a:fillRect/>
+                    </a:stretch>
+                  </pic:blipFill>
+                  <pic:spPr>
+                    <a:xfrm>
+                      <a:off x="0" y="0"/>
+                      <a:ext cx="457264" cy="400106"/>
+                    </a:xfrm>
+                    <a:prstGeom prst="rect">
+                      <a:avLst/>
+                    </a:prstGeom>
+                  </pic:spPr>
+                </pic:pic>
+              </a:graphicData>
+            </a:graphic>
+          </wp:inline>
+        </w:drawing>
+      </w:r>
+      <w:r>
+        <w:rPr>
+          <w:rFonts w:ascii="Times New Roman" w:hAnsi="Times New Roman" w:cs="Times New Roman"/>
+          <w:sz w:val="24"/>
+          <w:u w:color="4472C4" w:themeColor="accent1"/>
+        </w:rPr>
+        <w:br/>
+      </w:r>
+      <w:r>
+        <w:rPr>
+          <w:rFonts w:ascii="Times New Roman" w:hAnsi="Times New Roman" w:cs="Times New Roman"/>
+          <w:sz w:val="24"/>
+          <w:u w:color="4472C4" w:themeColor="accent1"/>
+        </w:rPr>
+        <w:br/>
+      </w:r>
+      <w:r>
+        <w:rPr>
+          <w:rFonts w:ascii="Times New Roman" w:hAnsi="Times New Roman" w:cs="Times New Roman"/>
+          <w:sz w:val="24"/>
+          <w:u w:color="4472C4" w:themeColor="accent1"/>
+        </w:rPr>
+        <w:t>Perbedaan antara baris 24 dan 25 adalah</w:t>
+      </w:r>
+      <w:r>
+        <w:rPr>
+          <w:rFonts w:ascii="Times New Roman" w:hAnsi="Times New Roman" w:cs="Times New Roman"/>
+          <w:sz w:val="24"/>
+          <w:u w:color="4472C4" w:themeColor="accent1"/>
+        </w:rPr>
+        <w:t xml:space="preserve"> </w:t>
+      </w:r>
+      <w:r>
+        <w:rPr>
+          <w:rFonts w:ascii="Times New Roman" w:hAnsi="Times New Roman" w:cs="Times New Roman"/>
+          <w:sz w:val="24"/>
+          <w:u w:color="4472C4" w:themeColor="accent1"/>
+        </w:rPr>
+        <w:t>kita menggunakan fungsi baseConverter untuk mengubah bilangan desimal menjadi bilangan lain. Pada baris</w:t>
+      </w:r>
+      <w:r>
+        <w:rPr>
+          <w:rFonts w:ascii="Times New Roman" w:hAnsi="Times New Roman" w:cs="Times New Roman"/>
+          <w:sz w:val="24"/>
+          <w:u w:color="4472C4" w:themeColor="accent1"/>
+        </w:rPr>
+        <w:t xml:space="preserve"> 24 kita menggunakan parameter base 2 yang berarti merubah bilangan desimal menjadi bilangan biner, sedangkan</w:t>
+      </w:r>
+      <w:r>
+        <w:rPr>
+          <w:rFonts w:ascii="Times New Roman" w:hAnsi="Times New Roman" w:cs="Times New Roman"/>
+          <w:sz w:val="24"/>
+          <w:u w:color="4472C4" w:themeColor="accent1"/>
+        </w:rPr>
+        <w:t xml:space="preserve"> </w:t>
+      </w:r>
+      <w:r>
+        <w:rPr>
+          <w:rFonts w:ascii="Times New Roman" w:hAnsi="Times New Roman" w:cs="Times New Roman"/>
+          <w:sz w:val="24"/>
+          <w:u w:color="4472C4" w:themeColor="accent1"/>
+        </w:rPr>
+        <w:t xml:space="preserve">pada baris </w:t>
+      </w:r>
+      <w:r>
+        <w:rPr>
+          <w:rFonts w:ascii="Times New Roman" w:hAnsi="Times New Roman" w:cs="Times New Roman"/>
+          <w:sz w:val="24"/>
+          <w:u w:color="4472C4" w:themeColor="accent1"/>
+        </w:rPr>
+        <w:t>25 kita menggunakan fungsi baseConverter dengan parameter base 16 yang berarti kita akan mengubah bilangan desimal menjadi bilangan heksadesimal.</w:t>
+      </w:r>
+      <w:r>
+        <w:rPr>
+          <w:rFonts w:ascii="Times New Roman" w:hAnsi="Times New Roman" w:cs="Times New Roman"/>
+          <w:sz w:val="24"/>
+          <w:u w:color="4472C4" w:themeColor="accent1"/>
+        </w:rPr>
+        <w:br/>
+      </w:r>
+    </w:p>
+    <w:p>
+      <w:pPr>
+        <w:pStyle w:val="ListParagraph"/>
+        <w:numPr>
+          <w:ilvl w:val="0"/>
+          <w:numId w:val="3"/>
+        </w:numPr>
+        <w:spacing w:before="120" w:after="120"/>
+        <w:ind w:left="720"/>
+        <w:rPr>
+          <w:rFonts w:ascii="Times New Roman" w:hAnsi="Times New Roman" w:cs="Times New Roman"/>
+          <w:b/>
+          <w:bCs/>
+          <w:sz w:val="24"/>
+          <w:u w:color="4472C4" w:themeColor="accent1"/>
+        </w:rPr>
+      </w:pPr>
+      <w:r>
+        <w:rPr>
+          <w:rFonts w:ascii="Times New Roman" w:hAnsi="Times New Roman" w:cs="Times New Roman"/>
+          <w:b/>
+          <w:bCs/>
+          <w:sz w:val="24"/>
+          <w:u w:color="4472C4" w:themeColor="accent1"/>
+        </w:rPr>
+        <w:t>Infix, Prefix, dan Postfix</w:t>
+      </w:r>
+    </w:p>
+    <w:p>
+      <w:pPr>
+        <w:pStyle w:val="ListParagraph"/>
+        <w:numPr>
+          <w:ilvl w:val="1"/>
+          <w:numId w:val="3"/>
+        </w:numPr>
+        <w:spacing w:before="120" w:after="120"/>
+        <w:rPr>
+          <w:rFonts w:ascii="Times New Roman" w:hAnsi="Times New Roman" w:cs="Times New Roman"/>
+          <w:sz w:val="24"/>
+          <w:u w:color="4472C4" w:themeColor="accent1"/>
+        </w:rPr>
+      </w:pPr>
+      <w:r>
+        <w:rPr>
+          <w:rFonts w:ascii="Times New Roman" w:hAnsi="Times New Roman" w:cs="Times New Roman"/>
+          <w:b/>
+          <w:bCs/>
+          <w:sz w:val="24"/>
+          <w:u w:color="4472C4" w:themeColor="accent1"/>
+        </w:rPr>
+        <w:t>Berikan hasil output dari perintah diatas!</w:t>
+      </w:r>
+      <w:r>
+        <w:rPr>
+          <w:rFonts w:ascii="Times New Roman" w:hAnsi="Times New Roman" w:cs="Times New Roman"/>
+          <w:sz w:val="24"/>
+          <w:u w:color="4472C4" w:themeColor="accent1"/>
+        </w:rPr>
+        <w:br/>
+        <w:t>Tampilan Output:</w:t>
+      </w:r>
+      <w:r>
+        <w:rPr>
+          <w:rFonts w:ascii="Times New Roman" w:hAnsi="Times New Roman" w:cs="Times New Roman"/>
+          <w:sz w:val="24"/>
+          <w:u w:color="4472C4" w:themeColor="accent1"/>
+        </w:rPr>
+        <w:br/>
+      </w:r>
+      <w:r>
+        <w:rPr>
+          <w:rFonts w:ascii="Times New Roman" w:hAnsi="Times New Roman" w:cs="Times New Roman"/>
+          <w:sz w:val="24"/>
+          <w:u w:color="4472C4" w:themeColor="accent1"/>
+        </w:rPr>
+        <w:drawing>
+          <wp:inline distT="0" distB="0" distL="0" distR="0" wp14:anchorId="47ECE166" wp14:editId="658FE61C">
+            <wp:extent cx="1905266" cy="1086002"/>
+            <wp:effectExtent l="0" t="0" r="0" b="0"/>
+            <wp:docPr id="27" name="Picture 27"/>
+            <wp:cNvGraphicFramePr>
+              <a:graphicFrameLocks xmlns:a="http://schemas.openxmlformats.org/drawingml/2006/main" noChangeAspect="1"/>
+            </wp:cNvGraphicFramePr>
+            <a:graphic xmlns:a="http://schemas.openxmlformats.org/drawingml/2006/main">
+              <a:graphicData uri="http://schemas.openxmlformats.org/drawingml/2006/picture">
+                <pic:pic xmlns:pic="http://schemas.openxmlformats.org/drawingml/2006/picture">
+                  <pic:nvPicPr>
+                    <pic:cNvPr id="1" name=""/>
+                    <pic:cNvPicPr/>
+                  </pic:nvPicPr>
+                  <pic:blipFill>
+                    <a:blip r:embed="rId28"/>
+                    <a:stretch>
+                      <a:fillRect/>
+                    </a:stretch>
+                  </pic:blipFill>
+                  <pic:spPr>
+                    <a:xfrm>
+                      <a:off x="0" y="0"/>
+                      <a:ext cx="1905266" cy="1086002"/>
+                    </a:xfrm>
+                    <a:prstGeom prst="rect">
+                      <a:avLst/>
+                    </a:prstGeom>
+                  </pic:spPr>
+                </pic:pic>
+              </a:graphicData>
+            </a:graphic>
+          </wp:inline>
+        </w:drawing>
+      </w:r>
+      <w:r>
+        <w:rPr>
+          <w:rFonts w:ascii="Times New Roman" w:hAnsi="Times New Roman" w:cs="Times New Roman"/>
+          <w:sz w:val="24"/>
+          <w:u w:color="4472C4" w:themeColor="accent1"/>
+        </w:rPr>
+        <w:br/>
+      </w:r>
+    </w:p>
+    <w:p>
+      <w:pPr>
+        <w:pStyle w:val="ListParagraph"/>
+        <w:numPr>
+          <w:ilvl w:val="1"/>
+          <w:numId w:val="3"/>
+        </w:numPr>
+        <w:spacing w:before="120" w:after="120"/>
+        <w:rPr>
+          <w:rFonts w:ascii="Times New Roman" w:hAnsi="Times New Roman" w:cs="Times New Roman"/>
+          <w:sz w:val="24"/>
+          <w:u w:color="4472C4" w:themeColor="accent1"/>
+        </w:rPr>
+      </w:pPr>
+      <w:r>
+        <w:rPr>
+          <w:rFonts w:ascii="Times New Roman" w:hAnsi="Times New Roman" w:cs="Times New Roman"/>
+          <w:b/>
+          <w:bCs/>
+          <w:sz w:val="24"/>
+          <w:u w:color="4472C4" w:themeColor="accent1"/>
+        </w:rPr>
+        <w:t>Berikan penjelasan tiap baris pada coding diatas!</w:t>
+      </w:r>
+      <w:r>
+        <w:rPr>
+          <w:rFonts w:ascii="Times New Roman" w:hAnsi="Times New Roman" w:cs="Times New Roman"/>
+          <w:sz w:val="24"/>
+          <w:u w:color="4472C4" w:themeColor="accent1"/>
+        </w:rPr>
+        <w:br/>
+        <w:t>Tampilan Syntax:</w:t>
+      </w:r>
+      <w:r>
+        <w:rPr>
+          <w:rFonts w:ascii="Times New Roman" w:hAnsi="Times New Roman" w:cs="Times New Roman"/>
+          <w:sz w:val="24"/>
+          <w:u w:color="4472C4" w:themeColor="accent1"/>
+        </w:rPr>
+        <w:br/>
+      </w:r>
+      <w:r>
+        <w:rPr>
+          <w:rFonts w:ascii="Times New Roman" w:hAnsi="Times New Roman" w:cs="Times New Roman"/>
+          <w:sz w:val="24"/>
+          <w:u w:color="4472C4" w:themeColor="accent1"/>
+        </w:rPr>
+        <w:lastRenderedPageBreak/>
+        <w:drawing>
+          <wp:inline distT="0" distB="0" distL="0" distR="0" wp14:anchorId="36BDDFBE" wp14:editId="2C44EFAF">
+            <wp:extent cx="5731510" cy="3486150"/>
+            <wp:effectExtent l="0" t="0" r="2540" b="0"/>
+            <wp:docPr id="28" name="Picture 28"/>
+            <wp:cNvGraphicFramePr>
+              <a:graphicFrameLocks xmlns:a="http://schemas.openxmlformats.org/drawingml/2006/main" noChangeAspect="1"/>
+            </wp:cNvGraphicFramePr>
+            <a:graphic xmlns:a="http://schemas.openxmlformats.org/drawingml/2006/main">
+              <a:graphicData uri="http://schemas.openxmlformats.org/drawingml/2006/picture">
+                <pic:pic xmlns:pic="http://schemas.openxmlformats.org/drawingml/2006/picture">
+                  <pic:nvPicPr>
+                    <pic:cNvPr id="1" name=""/>
+                    <pic:cNvPicPr/>
+                  </pic:nvPicPr>
+                  <pic:blipFill>
+                    <a:blip r:embed="rId29"/>
+                    <a:stretch>
+                      <a:fillRect/>
+                    </a:stretch>
+                  </pic:blipFill>
+                  <pic:spPr>
+                    <a:xfrm>
+                      <a:off x="0" y="0"/>
+                      <a:ext cx="5731510" cy="3486150"/>
+                    </a:xfrm>
+                    <a:prstGeom prst="rect">
+                      <a:avLst/>
+                    </a:prstGeom>
+                  </pic:spPr>
+                </pic:pic>
+              </a:graphicData>
+            </a:graphic>
+          </wp:inline>
+        </w:drawing>
+      </w:r>
+      <w:r>
+        <w:rPr>
+          <w:noProof/>
+        </w:rPr>
+        <w:t xml:space="preserve"> </w:t>
+      </w:r>
+      <w:r>
+        <w:rPr>
+          <w:rFonts w:ascii="Times New Roman" w:hAnsi="Times New Roman" w:cs="Times New Roman"/>
+          <w:sz w:val="24"/>
+          <w:u w:color="4472C4" w:themeColor="accent1"/>
+        </w:rPr>
+        <w:drawing>
+          <wp:inline distT="0" distB="0" distL="0" distR="0" wp14:anchorId="71D89E09" wp14:editId="18C2AE6A">
+            <wp:extent cx="5731510" cy="1904365"/>
+            <wp:effectExtent l="0" t="0" r="2540" b="635"/>
+            <wp:docPr id="29" name="Picture 29" descr="Graphical user interface, text&#10;&#10;Description automatically generated"/>
+            <wp:cNvGraphicFramePr>
+              <a:graphicFrameLocks xmlns:a="http://schemas.openxmlformats.org/drawingml/2006/main" noChangeAspect="1"/>
+            </wp:cNvGraphicFramePr>
+            <a:graphic xmlns:a="http://schemas.openxmlformats.org/drawingml/2006/main">
+              <a:graphicData uri="http://schemas.openxmlformats.org/drawingml/2006/picture">
+                <pic:pic xmlns:pic="http://schemas.openxmlformats.org/drawingml/2006/picture">
+                  <pic:nvPicPr>
+                    <pic:cNvPr id="29" name="Picture 29" descr="Graphical user interface, text&#10;&#10;Description automatically generated"/>
+                    <pic:cNvPicPr/>
+                  </pic:nvPicPr>
+                  <pic:blipFill>
+                    <a:blip r:embed="rId30"/>
+                    <a:stretch>
+                      <a:fillRect/>
+                    </a:stretch>
+                  </pic:blipFill>
+                  <pic:spPr>
+                    <a:xfrm>
+                      <a:off x="0" y="0"/>
+                      <a:ext cx="5731510" cy="1904365"/>
+                    </a:xfrm>
+                    <a:prstGeom prst="rect">
+                      <a:avLst/>
+                    </a:prstGeom>
+                  </pic:spPr>
+                </pic:pic>
+              </a:graphicData>
+            </a:graphic>
+          </wp:inline>
+        </w:drawing>
+      </w:r>
+      <w:r>
+        <w:rPr>
+          <w:rFonts w:ascii="Times New Roman" w:hAnsi="Times New Roman" w:cs="Times New Roman"/>
+          <w:sz w:val="24"/>
+          <w:u w:color="4472C4" w:themeColor="accent1"/>
+        </w:rPr>
+        <w:br/>
+      </w:r>
+    </w:p>
+    <w:p>
+      <w:pPr>
+        <w:pStyle w:val="ListParagraph"/>
+        <w:numPr>
+          <w:ilvl w:val="0"/>
+          <w:numId w:val="3"/>
+        </w:numPr>
+        <w:spacing w:before="120" w:after="120"/>
+        <w:ind w:left="720"/>
+        <w:rPr>
+          <w:rFonts w:ascii="Times New Roman" w:hAnsi="Times New Roman" w:cs="Times New Roman"/>
+          <w:b/>
+          <w:bCs/>
+          <w:sz w:val="24"/>
+          <w:u w:color="4472C4" w:themeColor="accent1"/>
+        </w:rPr>
+      </w:pPr>
+      <w:r>
+        <w:rPr>
+          <w:rFonts w:ascii="Times New Roman" w:hAnsi="Times New Roman" w:cs="Times New Roman"/>
+          <w:b/>
+          <w:bCs/>
+          <w:sz w:val="24"/>
+          <w:u w:color="4472C4" w:themeColor="accent1"/>
+        </w:rPr>
+        <w:t>Infix, Prefix, dan Postfix</w:t>
+      </w:r>
+    </w:p>
+    <w:p>
+      <w:pPr>
+        <w:pStyle w:val="ListParagraph"/>
+        <w:numPr>
+          <w:ilvl w:val="1"/>
+          <w:numId w:val="3"/>
+        </w:numPr>
+        <w:spacing w:before="120" w:after="120"/>
+        <w:rPr>
+          <w:rFonts w:ascii="Times New Roman" w:hAnsi="Times New Roman" w:cs="Times New Roman"/>
+          <w:sz w:val="24"/>
+          <w:u w:color="4472C4" w:themeColor="accent1"/>
+        </w:rPr>
+      </w:pPr>
+      <w:r>
+        <w:rPr>
+          <w:rFonts w:ascii="Times New Roman" w:hAnsi="Times New Roman" w:cs="Times New Roman"/>
+          <w:b/>
+          <w:bCs/>
+          <w:sz w:val="24"/>
+          <w:u w:color="4472C4" w:themeColor="accent1"/>
+        </w:rPr>
+        <w:t>Berikan hasil output dari perintah diatas!</w:t>
+      </w:r>
+      <w:r>
+        <w:rPr>
+          <w:rFonts w:ascii="Times New Roman" w:hAnsi="Times New Roman" w:cs="Times New Roman"/>
+          <w:sz w:val="24"/>
+          <w:u w:color="4472C4" w:themeColor="accent1"/>
+        </w:rPr>
+        <w:br/>
+        <w:t>Tampilan Output:</w:t>
+      </w:r>
+      <w:r>
+        <w:rPr>
+          <w:rFonts w:ascii="Times New Roman" w:hAnsi="Times New Roman" w:cs="Times New Roman"/>
+          <w:sz w:val="24"/>
+          <w:u w:color="4472C4" w:themeColor="accent1"/>
+        </w:rPr>
+        <w:br/>
+      </w:r>
+      <w:r>
+        <w:rPr>
+          <w:rFonts w:ascii="Times New Roman" w:hAnsi="Times New Roman" w:cs="Times New Roman"/>
+          <w:sz w:val="24"/>
+          <w:u w:color="4472C4" w:themeColor="accent1"/>
+        </w:rPr>
+        <w:drawing>
+          <wp:inline distT="0" distB="0" distL="0" distR="0" wp14:anchorId="58A6501A" wp14:editId="7F5BD32D">
+            <wp:extent cx="381053" cy="257211"/>
+            <wp:effectExtent l="0" t="0" r="0" b="9525"/>
+            <wp:docPr id="30" name="Picture 30"/>
+            <wp:cNvGraphicFramePr>
+              <a:graphicFrameLocks xmlns:a="http://schemas.openxmlformats.org/drawingml/2006/main" noChangeAspect="1"/>
+            </wp:cNvGraphicFramePr>
+            <a:graphic xmlns:a="http://schemas.openxmlformats.org/drawingml/2006/main">
+              <a:graphicData uri="http://schemas.openxmlformats.org/drawingml/2006/picture">
+                <pic:pic xmlns:pic="http://schemas.openxmlformats.org/drawingml/2006/picture">
+                  <pic:nvPicPr>
+                    <pic:cNvPr id="1" name=""/>
+                    <pic:cNvPicPr/>
+                  </pic:nvPicPr>
+                  <pic:blipFill>
+                    <a:blip r:embed="rId31"/>
+                    <a:stretch>
+                      <a:fillRect/>
+                    </a:stretch>
+                  </pic:blipFill>
+                  <pic:spPr>
+                    <a:xfrm>
+                      <a:off x="0" y="0"/>
+                      <a:ext cx="381053" cy="257211"/>
+                    </a:xfrm>
+                    <a:prstGeom prst="rect">
+                      <a:avLst/>
+                    </a:prstGeom>
+                  </pic:spPr>
+                </pic:pic>
+              </a:graphicData>
+            </a:graphic>
+          </wp:inline>
+        </w:drawing>
+      </w:r>
+      <w:r>
+        <w:rPr>
+          <w:rFonts w:ascii="Times New Roman" w:hAnsi="Times New Roman" w:cs="Times New Roman"/>
+          <w:sz w:val="24"/>
+          <w:u w:color="4472C4" w:themeColor="accent1"/>
+        </w:rPr>
+        <w:br/>
+      </w:r>
+    </w:p>
+    <w:p>
+      <w:pPr>
+        <w:pStyle w:val="ListParagraph"/>
+        <w:numPr>
+          <w:ilvl w:val="1"/>
+          <w:numId w:val="3"/>
+        </w:numPr>
+        <w:spacing w:before="120" w:after="120"/>
+        <w:rPr>
+          <w:rFonts w:ascii="Times New Roman" w:hAnsi="Times New Roman" w:cs="Times New Roman"/>
+          <w:sz w:val="24"/>
+          <w:u w:color="4472C4" w:themeColor="accent1"/>
+        </w:rPr>
+      </w:pPr>
+      <w:r>
+        <w:rPr>
+          <w:rFonts w:ascii="Times New Roman" w:hAnsi="Times New Roman" w:cs="Times New Roman"/>
+          <w:b/>
+          <w:bCs/>
+          <w:sz w:val="24"/>
+          <w:u w:color="4472C4" w:themeColor="accent1"/>
+        </w:rPr>
+        <w:t>Berikan penjelasan tiap baris pada coding diatas!</w:t>
+      </w:r>
+      <w:r>
+        <w:rPr>
+          <w:rFonts w:ascii="Times New Roman" w:hAnsi="Times New Roman" w:cs="Times New Roman"/>
+          <w:sz w:val="24"/>
+          <w:u w:color="4472C4" w:themeColor="accent1"/>
+        </w:rPr>
+        <w:br/>
+        <w:t>Tampilan Syntax:</w:t>
+      </w:r>
+      <w:r>
+        <w:rPr>
+          <w:rFonts w:ascii="Times New Roman" w:hAnsi="Times New Roman" w:cs="Times New Roman"/>
+          <w:sz w:val="24"/>
+          <w:u w:color="4472C4" w:themeColor="accent1"/>
+        </w:rPr>
+        <w:br/>
+      </w:r>
+      <w:r>
+        <w:rPr>
+          <w:rFonts w:ascii="Times New Roman" w:hAnsi="Times New Roman" w:cs="Times New Roman"/>
+          <w:sz w:val="24"/>
+          <w:u w:color="4472C4" w:themeColor="accent1"/>
+        </w:rPr>
+        <w:lastRenderedPageBreak/>
+        <w:drawing>
+          <wp:inline distT="0" distB="0" distL="0" distR="0" wp14:anchorId="35385AAD" wp14:editId="3057C12D">
+            <wp:extent cx="5731510" cy="2494915"/>
+            <wp:effectExtent l="0" t="0" r="2540" b="635"/>
+            <wp:docPr id="31" name="Picture 31" descr="Text&#10;&#10;Description automatically generated"/>
+            <wp:cNvGraphicFramePr>
+              <a:graphicFrameLocks xmlns:a="http://schemas.openxmlformats.org/drawingml/2006/main" noChangeAspect="1"/>
+            </wp:cNvGraphicFramePr>
+            <a:graphic xmlns:a="http://schemas.openxmlformats.org/drawingml/2006/main">
+              <a:graphicData uri="http://schemas.openxmlformats.org/drawingml/2006/picture">
+                <pic:pic xmlns:pic="http://schemas.openxmlformats.org/drawingml/2006/picture">
+                  <pic:nvPicPr>
+                    <pic:cNvPr id="31" name="Picture 31" descr="Text&#10;&#10;Description automatically generated"/>
+                    <pic:cNvPicPr/>
+                  </pic:nvPicPr>
+                  <pic:blipFill>
+                    <a:blip r:embed="rId32"/>
+                    <a:stretch>
+                      <a:fillRect/>
+                    </a:stretch>
+                  </pic:blipFill>
+                  <pic:spPr>
+                    <a:xfrm>
+                      <a:off x="0" y="0"/>
+                      <a:ext cx="5731510" cy="2494915"/>
+                    </a:xfrm>
+                    <a:prstGeom prst="rect">
+                      <a:avLst/>
+                    </a:prstGeom>
+                  </pic:spPr>
+                </pic:pic>
+              </a:graphicData>
+            </a:graphic>
+          </wp:inline>
+        </w:drawing>
+      </w:r>
+      <w:r>
+        <w:rPr>
+          <w:noProof/>
+        </w:rPr>
+        <w:t xml:space="preserve"> </w:t>
+      </w:r>
+      <w:r>
+        <w:rPr>
+          <w:rFonts w:ascii="Times New Roman" w:hAnsi="Times New Roman" w:cs="Times New Roman"/>
+          <w:sz w:val="24"/>
+          <w:u w:color="4472C4" w:themeColor="accent1"/>
+        </w:rPr>
+        <w:drawing>
+          <wp:inline distT="0" distB="0" distL="0" distR="0" wp14:anchorId="22774977" wp14:editId="0D6FA0BB">
+            <wp:extent cx="5731510" cy="1627505"/>
+            <wp:effectExtent l="0" t="0" r="2540" b="0"/>
+            <wp:docPr id="32" name="Picture 32" descr="Text&#10;&#10;Description automatically generated"/>
+            <wp:cNvGraphicFramePr>
+              <a:graphicFrameLocks xmlns:a="http://schemas.openxmlformats.org/drawingml/2006/main" noChangeAspect="1"/>
+            </wp:cNvGraphicFramePr>
+            <a:graphic xmlns:a="http://schemas.openxmlformats.org/drawingml/2006/main">
+              <a:graphicData uri="http://schemas.openxmlformats.org/drawingml/2006/picture">
+                <pic:pic xmlns:pic="http://schemas.openxmlformats.org/drawingml/2006/picture">
+                  <pic:nvPicPr>
+                    <pic:cNvPr id="32" name="Picture 32" descr="Text&#10;&#10;Description automatically generated"/>
+                    <pic:cNvPicPr/>
+                  </pic:nvPicPr>
+                  <pic:blipFill>
+                    <a:blip r:embed="rId33"/>
+                    <a:stretch>
+                      <a:fillRect/>
+                    </a:stretch>
+                  </pic:blipFill>
+                  <pic:spPr>
+                    <a:xfrm>
+                      <a:off x="0" y="0"/>
+                      <a:ext cx="5731510" cy="1627505"/>
+                    </a:xfrm>
+                    <a:prstGeom prst="rect">
+                      <a:avLst/>
+                    </a:prstGeom>
+                  </pic:spPr>
+                </pic:pic>
+              </a:graphicData>
+            </a:graphic>
+          </wp:inline>
+        </w:drawing>
+      </w:r>
+    </w:p>
+    <w:p>
+      <w:pPr>
+        <w:pStyle w:val="ListParagraph"/>
+        <w:spacing w:before="120" w:after="120"/>
+        <w:rPr>
+          <w:rFonts w:asciiTheme="majorHAnsi" w:hAnsiTheme="majorHAnsi" w:cstheme="majorHAnsi"/>
+          <w:sz w:val="24"/>
+          <w:u w:color="4472C4" w:themeColor="accent1"/>
+        </w:rPr>
+      </w:pPr>
+    </w:p>
+    <w:p>
+      <w:pPr>
+        <w:spacing w:before="120" w:after="120"/>
+        <w:rPr>
+          <w:rFonts w:ascii="Times New Roman" w:hAnsi="Times New Roman" w:cs="Times New Roman"/>
+          <w:b/>
+          <w:sz w:val="24"/>
+          <w:u w:val="single" w:color="4472C4" w:themeColor="accent1"/>
+        </w:rPr>
+      </w:pPr>
+      <w:r>
+        <w:rPr>
+          <w:rFonts w:ascii="Times New Roman" w:hAnsi="Times New Roman" w:cs="Times New Roman"/>
+          <w:b/>
+          <w:sz w:val="24"/>
+          <w:u w:val="single" w:color="4472C4" w:themeColor="accent1"/>
+        </w:rPr>
+        <w:t>Kesimpulan</w:t>
+      </w:r>
+      <w:r>
+        <w:rPr>
+          <w:rFonts w:ascii="Times New Roman" w:hAnsi="Times New Roman" w:cs="Times New Roman"/>
+          <w:b/>
+          <w:sz w:val="24"/>
+          <w:u w:val="single" w:color="4472C4" w:themeColor="accent1"/>
+        </w:rPr>
+        <w:t>:</w:t>
+      </w:r>
+    </w:p>
+    <w:p>
+      <w:pPr>
+        <w:spacing w:before="120" w:after="120"/>
+        <w:rPr>
+          <w:rFonts w:ascii="Times New Roman" w:hAnsi="Times New Roman" w:cs="Times New Roman"/>
+          <w:sz w:val="24"/>
+          <w:u w:color="4472C4" w:themeColor="accent1"/>
+        </w:rPr>
+      </w:pPr>
+      <w:r>
+        <w:rPr>
+          <w:rFonts w:ascii="Times New Roman" w:hAnsi="Times New Roman" w:cs="Times New Roman"/>
+          <w:sz w:val="24"/>
+          <w:u w:color="4472C4" w:themeColor="accent1"/>
+        </w:rPr>
+        <w:t>Di dalam pemrograman, "stack" (tumpukan) adalah struktur data yang digunakan untuk menyimpan dan mengakses elemen dengan aturan Last-In-First-Out (LIFO). Artinya, elemen yang terakhir dimasukkan ke dalam stack adalah elemen yang pertama kali diambil.</w:t>
+      </w:r>
+    </w:p>
+    <w:p>
+      <w:pPr>
+        <w:spacing w:before="120" w:after="120"/>
+        <w:rPr>
+          <w:rFonts w:ascii="Times New Roman" w:hAnsi="Times New Roman" w:cs="Times New Roman"/>
+          <w:sz w:val="24"/>
+          <w:u w:color="4472C4" w:themeColor="accent1"/>
+        </w:rPr>
+      </w:pPr>
+    </w:p>
+    <w:p>
+      <w:pPr>
+        <w:spacing w:before="120" w:after="120"/>
+        <w:rPr>
+          <w:rFonts w:ascii="Times New Roman" w:hAnsi="Times New Roman" w:cs="Times New Roman"/>
+          <w:sz w:val="24"/>
+          <w:u w:color="4472C4" w:themeColor="accent1"/>
+        </w:rPr>
+      </w:pPr>
+      <w:r>
+        <w:rPr>
+          <w:rFonts w:ascii="Times New Roman" w:hAnsi="Times New Roman" w:cs="Times New Roman"/>
+          <w:sz w:val="24"/>
+          <w:u w:color="4472C4" w:themeColor="accent1"/>
+        </w:rPr>
+        <w:t>Dalam matematika, "infix", "prefix" dan "postfix" adalah notasi yang digunakan untuk menulis ekspresi aritmatika. Contoh ekspresi aritmatika adalah "3 + 4 * 2". Notasi infix adalah notasi yang paling umum digunakan, yaitu operator ditempatkan antara dua operand. Notasi prefix dan postfix adalah notasi yang operatornya ditempatkan sebelum atau sesudah operand.</w:t>
+      </w:r>
+    </w:p>
+    <w:p>
+      <w:pPr>
+        <w:spacing w:before="120" w:after="120"/>
+        <w:rPr>
+          <w:rFonts w:ascii="Times New Roman" w:hAnsi="Times New Roman" w:cs="Times New Roman"/>
+          <w:sz w:val="24"/>
+          <w:u w:color="4472C4" w:themeColor="accent1"/>
+        </w:rPr>
+      </w:pPr>
+    </w:p>
+    <w:p>
+      <w:pPr>
+        <w:spacing w:before="120" w:after="120"/>
+        <w:rPr>
+          <w:rFonts w:ascii="Times New Roman" w:hAnsi="Times New Roman" w:cs="Times New Roman"/>
+          <w:sz w:val="24"/>
+          <w:u w:color="4472C4" w:themeColor="accent1"/>
+        </w:rPr>
+      </w:pPr>
+      <w:r>
+        <w:rPr>
+          <w:rFonts w:ascii="Times New Roman" w:hAnsi="Times New Roman" w:cs="Times New Roman"/>
+          <w:sz w:val="24"/>
+          <w:u w:color="4472C4" w:themeColor="accent1"/>
+        </w:rPr>
+        <w:t>Contoh notasi infix: 3 + 4 * 2</w:t>
+      </w:r>
+      <w:r>
+        <w:rPr>
+          <w:rFonts w:ascii="Times New Roman" w:hAnsi="Times New Roman" w:cs="Times New Roman"/>
+          <w:sz w:val="24"/>
+          <w:u w:color="4472C4" w:themeColor="accent1"/>
+        </w:rPr>
+        <w:br/>
+      </w:r>
+      <w:r>
+        <w:rPr>
+          <w:rFonts w:ascii="Times New Roman" w:hAnsi="Times New Roman" w:cs="Times New Roman"/>
+          <w:sz w:val="24"/>
+          <w:u w:color="4472C4" w:themeColor="accent1"/>
+        </w:rPr>
+        <w:t>Contoh notasi prefix: + 3 * 4 2</w:t>
+      </w:r>
+      <w:r>
+        <w:rPr>
+          <w:rFonts w:ascii="Times New Roman" w:hAnsi="Times New Roman" w:cs="Times New Roman"/>
+          <w:sz w:val="24"/>
+          <w:u w:color="4472C4" w:themeColor="accent1"/>
+        </w:rPr>
+        <w:br/>
+      </w:r>
+      <w:r>
+        <w:rPr>
+          <w:rFonts w:ascii="Times New Roman" w:hAnsi="Times New Roman" w:cs="Times New Roman"/>
+          <w:sz w:val="24"/>
+          <w:u w:color="4472C4" w:themeColor="accent1"/>
+        </w:rPr>
+        <w:t>Contoh notasi postfix: 3 4 2 * +</w:t>
+      </w:r>
+    </w:p>
+    <w:p>
+      <w:pPr>
+        <w:spacing w:before="120" w:after="120"/>
+        <w:rPr>
+          <w:rFonts w:ascii="Times New Roman" w:hAnsi="Times New Roman" w:cs="Times New Roman"/>
+          <w:sz w:val="24"/>
+          <w:u w:color="4472C4" w:themeColor="accent1"/>
+        </w:rPr>
+      </w:pPr>
+    </w:p>
+    <w:p>
+      <w:pPr>
+        <w:spacing w:before="120" w:after="120"/>
+        <w:rPr>
+          <w:rFonts w:ascii="Times New Roman" w:hAnsi="Times New Roman" w:cs="Times New Roman"/>
+          <w:sz w:val="24"/>
+          <w:u w:color="4472C4" w:themeColor="accent1"/>
+        </w:rPr>
+      </w:pPr>
+      <w:r>
+        <w:rPr>
+          <w:rFonts w:ascii="Times New Roman" w:hAnsi="Times New Roman" w:cs="Times New Roman"/>
+          <w:sz w:val="24"/>
+          <w:u w:color="4472C4" w:themeColor="accent1"/>
+        </w:rPr>
+        <w:t xml:space="preserve">Untuk mengubah notasi infix menjadi prefix atau postfix, kita perlu menggunakan struktur data stack. Dalam konversi infix ke postfix, kita menggunakan stack untuk menyimpan </w:t>
+      </w:r>
+      <w:r>
+        <w:rPr>
+          <w:rFonts w:ascii="Times New Roman" w:hAnsi="Times New Roman" w:cs="Times New Roman"/>
+          <w:sz w:val="24"/>
+          <w:u w:color="4472C4" w:themeColor="accent1"/>
+        </w:rPr>
+        <w:lastRenderedPageBreak/>
+        <w:t>operator dan operand sementara sebelum menulis ulang ekspresi dalam notasi postfix. Dalam konversi infix ke prefix, kita juga menggunakan stack dengan aturan yang sama, hanya saja penulisan ulang dilakukan dalam notasi prefix.</w:t>
       </w:r>
     </w:p>
     <w:sectPr>
-      <w:headerReference w:type="default" r:id="rId9"/>
-      <w:footerReference w:type="default" r:id="rId10"/>
+      <w:headerReference w:type="default" r:id="rId34"/>
+      <w:footerReference w:type="default" r:id="rId35"/>
       <w:pgSz w:w="11906" w:h="16838" w:code="9"/>
       <w:pgMar w:top="1440" w:right="1440" w:bottom="1440" w:left="1440" w:header="720" w:footer="720" w:gutter="0"/>
       <w:pgNumType w:start="1"/>
@@ -1421,7 +3610,23 @@
             <w:i/>
             <w:color w:val="404040" w:themeColor="text1" w:themeTint="BF"/>
           </w:rPr>
-          <w:t xml:space="preserve"> (INF1008)</w:t>
+          <w:t xml:space="preserve"> (INF108</w:t>
+        </w:r>
+        <w:r>
+          <w:rPr>
+            <w:rFonts w:ascii="Adobe Fan Heiti Std B" w:eastAsia="Adobe Fan Heiti Std B" w:hAnsi="Adobe Fan Heiti Std B"/>
+            <w:i/>
+            <w:color w:val="404040" w:themeColor="text1" w:themeTint="BF"/>
+          </w:rPr>
+          <w:t>3</w:t>
+        </w:r>
+        <w:r>
+          <w:rPr>
+            <w:rFonts w:ascii="Adobe Fan Heiti Std B" w:eastAsia="Adobe Fan Heiti Std B" w:hAnsi="Adobe Fan Heiti Std B"/>
+            <w:i/>
+            <w:color w:val="404040" w:themeColor="text1" w:themeTint="BF"/>
+          </w:rPr>
+          <w:t>)</w:t>
         </w:r>
         <w:r>
           <w:rPr>
@@ -1445,7 +3650,7 @@
             <w:i/>
             <w:color w:val="404040" w:themeColor="text1" w:themeTint="BF"/>
           </w:rPr>
-          <w:t xml:space="preserve"> Praktikum 1</w:t>
+          <w:t xml:space="preserve"> Praktikum </w:t>
         </w:r>
         <w:r>
           <w:rPr>
@@ -1453,7 +3658,23 @@
             <w:i/>
             <w:color w:val="404040" w:themeColor="text1" w:themeTint="BF"/>
           </w:rPr>
-          <w:t xml:space="preserve"> – Data Numerik</w:t>
+          <w:t>6</w:t>
+        </w:r>
+        <w:r>
+          <w:rPr>
+            <w:rFonts w:ascii="Adobe Fan Heiti Std B" w:eastAsia="Adobe Fan Heiti Std B" w:hAnsi="Adobe Fan Heiti Std B"/>
+            <w:i/>
+            <w:color w:val="404040" w:themeColor="text1" w:themeTint="BF"/>
+          </w:rPr>
+          <w:t xml:space="preserve"> – </w:t>
+        </w:r>
+        <w:r>
+          <w:rPr>
+            <w:rFonts w:ascii="Adobe Fan Heiti Std B" w:eastAsia="Adobe Fan Heiti Std B" w:hAnsi="Adobe Fan Heiti Std B"/>
+            <w:i/>
+            <w:color w:val="404040" w:themeColor="text1" w:themeTint="BF"/>
+          </w:rPr>
+          <w:t>Struktur Data Dasar (1)</w:t>
         </w:r>
       </w:sdtContent>
     </w:sdt>
@@ -1750,7 +3971,7 @@
   <w:abstractNum w:abstractNumId="3" w15:restartNumberingAfterBreak="0">
     <w:nsid w:val="254925A6"/>
     <w:multiLevelType w:val="multilevel"/>
-    <w:tmpl w:val="F28C685C"/>
+    <w:tmpl w:val="E02E064A"/>
     <w:lvl w:ilvl="0">
       <w:start w:val="1"/>
       <w:numFmt w:val="decimal"/>
@@ -1760,17 +3981,23 @@
         <w:ind w:left="360" w:hanging="360"/>
       </w:pPr>
       <w:rPr>
+        <w:b/>
+        <w:bCs/>
         <w:color w:val="auto"/>
       </w:rPr>
     </w:lvl>
     <w:lvl w:ilvl="1">
       <w:start w:val="1"/>
-      <w:numFmt w:val="decimal"/>
-      <w:lvlText w:val="%1.%2."/>
-      <w:lvlJc w:val="left"/>
-      <w:pPr>
-        <w:ind w:left="792" w:hanging="432"/>
-      </w:pPr>
+      <w:numFmt w:val="lowerLetter"/>
+      <w:lvlText w:val="%2)"/>
+      <w:lvlJc w:val="left"/>
+      <w:pPr>
+        <w:ind w:left="720" w:hanging="360"/>
+      </w:pPr>
+      <w:rPr>
+        <w:b/>
+        <w:bCs/>
+      </w:rPr>
     </w:lvl>
     <w:lvl w:ilvl="2">
       <w:start w:val="1"/>
@@ -3173,7 +5400,7 @@
   <w:style w:type="paragraph" w:default="1" w:styleId="Normal">
     <w:name w:val="Normal"/>
     <w:qFormat/>
-    <w:rsid w:val="00304A3C"/>
+    <w:rsid w:val="00210FC0"/>
   </w:style>
   <w:style w:type="paragraph" w:styleId="Heading1">
     <w:name w:val="heading 1"/>
@@ -3976,6 +6203,7 @@
     <w:rsidRoot w:val="002E359F"/>
     <w:rsid w:val="000C3B61"/>
     <w:rsid w:val="00117DD4"/>
+    <w:rsid w:val="002C47AB"/>
     <w:rsid w:val="002E359F"/>
     <w:rsid w:val="005563F4"/>
     <w:rsid w:val="0077128C"/>

</xml_diff>